<commit_message>
On branch main 	new file:   Tarea1/FakeDatasets.py 	new file:   Tarea1/MergeSort 	modified:   Tarea1/MergeSort.cpp 	new file:   Tarea1/QuickSort 	modified:   Tarea1/QuickSort.cpp 	new file:   Tarea1/SelectionSort 	modified:   Tarea1/SelectionSort.cpp 	new file:   Tarea1/SelectionSort_1.txt 	new file:   Tarea1/SelectionSort_10.txt 	new file:   Tarea1/SelectionSort_2.txt 	new file:   Tarea1/SelectionSort_3.txt 	new file:   Tarea1/SelectionSort_4.txt 	new file:   Tarea1/SelectionSort_5.txt 	new file:   Tarea1/SelectionSort_6.txt 	new file:   Tarea1/SelectionSort_7.txt 	new file:   Tarea1/SelectionSort_8.txt 	new file:   Tarea1/SelectionSort_9.txt 	modified:   Tarea1/Tarea_1.docx 	new file:   Tarea1/resultado.txt
	modified:   Tarea1/AlgoritmoStrassen.cpp
Untracked files:
	Tarea1/BubbleSort.cpp
</commit_message>
<xml_diff>
--- a/Tarea1/Tarea_1.docx
+++ b/Tarea1/Tarea_1.docx
@@ -21,11 +21,15 @@
       <w:pPr>
         <w:jc w:val="center"/>
         <w:rPr>
+          <w:b/>
+          <w:bCs/>
           <w:lang w:val="es-ES"/>
         </w:rPr>
       </w:pPr>
       <w:r>
         <w:rPr>
+          <w:b/>
+          <w:bCs/>
           <w:lang w:val="es-ES"/>
         </w:rPr>
         <w:t>Algoritmo y complejidad</w:t>
@@ -34,336 +38,19 @@
     <w:p>
       <w:pPr>
         <w:rPr>
-          <w:lang w:val="es-CL"/>
-        </w:rPr>
-      </w:pPr>
-      <w:r>
-        <w:rPr>
-          <w:lang w:val="es-CL"/>
-        </w:rPr>
-        <w:t>Los algoritmos mínimos para considerar</w:t>
-      </w:r>
-      <w:r>
-        <w:rPr>
-          <w:lang w:val="es-CL"/>
-        </w:rPr>
-        <w:t xml:space="preserve"> para los benchmarks de ordenamiento son: </w:t>
-      </w:r>
-    </w:p>
-    <w:p>
-      <w:pPr>
-        <w:numPr>
-          <w:ilvl w:val="0"/>
-          <w:numId w:val="1"/>
-        </w:numPr>
-        <w:rPr>
-          <w:lang w:val="es-CL"/>
-        </w:rPr>
-      </w:pPr>
-      <w:r>
-        <w:rPr>
-          <w:lang w:val="es-CL"/>
-        </w:rPr>
-        <w:t>Un algoritmo cuadrático de ordenamiento (</w:t>
-      </w:r>
-      <w:proofErr w:type="spellStart"/>
-      <w:r>
-        <w:rPr>
-          <w:lang w:val="es-CL"/>
-        </w:rPr>
-        <w:t>selection</w:t>
-      </w:r>
-      <w:proofErr w:type="spellEnd"/>
-      <w:r>
-        <w:rPr>
-          <w:lang w:val="es-CL"/>
-        </w:rPr>
-        <w:t xml:space="preserve"> </w:t>
-      </w:r>
-      <w:proofErr w:type="spellStart"/>
-      <w:r>
-        <w:rPr>
-          <w:lang w:val="es-CL"/>
-        </w:rPr>
-        <w:t>sort</w:t>
-      </w:r>
-      <w:proofErr w:type="spellEnd"/>
-      <w:r>
-        <w:rPr>
-          <w:lang w:val="es-CL"/>
-        </w:rPr>
-        <w:t xml:space="preserve">, </w:t>
-      </w:r>
-      <w:proofErr w:type="spellStart"/>
-      <w:r>
-        <w:rPr>
-          <w:lang w:val="es-CL"/>
-        </w:rPr>
-        <w:t>bubble</w:t>
-      </w:r>
-      <w:proofErr w:type="spellEnd"/>
-      <w:r>
-        <w:rPr>
-          <w:lang w:val="es-CL"/>
-        </w:rPr>
-        <w:t xml:space="preserve"> </w:t>
-      </w:r>
-      <w:proofErr w:type="spellStart"/>
-      <w:r>
-        <w:rPr>
-          <w:lang w:val="es-CL"/>
-        </w:rPr>
-        <w:t>sort</w:t>
-      </w:r>
-      <w:proofErr w:type="spellEnd"/>
-      <w:r>
-        <w:rPr>
-          <w:lang w:val="es-CL"/>
-        </w:rPr>
-        <w:t xml:space="preserve">, </w:t>
-      </w:r>
-      <w:proofErr w:type="spellStart"/>
-      <w:r>
-        <w:rPr>
-          <w:lang w:val="es-CL"/>
-        </w:rPr>
-        <w:t>insertion</w:t>
-      </w:r>
-      <w:proofErr w:type="spellEnd"/>
-      <w:r>
-        <w:rPr>
-          <w:lang w:val="es-CL"/>
-        </w:rPr>
-        <w:t xml:space="preserve"> </w:t>
-      </w:r>
-      <w:proofErr w:type="spellStart"/>
-      <w:r>
-        <w:rPr>
-          <w:lang w:val="es-CL"/>
-        </w:rPr>
-        <w:t>sort</w:t>
-      </w:r>
-      <w:proofErr w:type="spellEnd"/>
-      <w:r>
-        <w:rPr>
-          <w:lang w:val="es-CL"/>
-        </w:rPr>
-        <w:t xml:space="preserve"> u otro) </w:t>
-      </w:r>
-    </w:p>
-    <w:p>
-      <w:pPr>
-        <w:numPr>
-          <w:ilvl w:val="0"/>
-          <w:numId w:val="1"/>
-        </w:numPr>
-      </w:pPr>
-      <w:proofErr w:type="spellStart"/>
-      <w:r>
-        <w:t>Mergesort</w:t>
-      </w:r>
-      <w:proofErr w:type="spellEnd"/>
-      <w:r>
-        <w:t> </w:t>
-      </w:r>
-    </w:p>
-    <w:p>
-      <w:pPr>
-        <w:numPr>
-          <w:ilvl w:val="0"/>
-          <w:numId w:val="1"/>
-        </w:numPr>
-      </w:pPr>
-      <w:r>
-        <w:t>Quicksort </w:t>
-      </w:r>
-    </w:p>
-    <w:p>
-      <w:pPr>
-        <w:numPr>
-          <w:ilvl w:val="0"/>
-          <w:numId w:val="1"/>
-        </w:numPr>
-        <w:rPr>
-          <w:lang w:val="es-CL"/>
-        </w:rPr>
-      </w:pPr>
-      <w:r>
-        <w:rPr>
-          <w:lang w:val="es-CL"/>
-        </w:rPr>
-        <w:t xml:space="preserve">Función de </w:t>
-      </w:r>
-      <w:proofErr w:type="spellStart"/>
-      <w:r>
-        <w:rPr>
-          <w:lang w:val="es-CL"/>
-        </w:rPr>
-        <w:t>sorting</w:t>
-      </w:r>
-      <w:proofErr w:type="spellEnd"/>
-      <w:r>
-        <w:rPr>
-          <w:lang w:val="es-CL"/>
-        </w:rPr>
-        <w:t xml:space="preserve"> implementada en la biblioteca estándar del lenguaje de programación </w:t>
-      </w:r>
-    </w:p>
-    <w:p>
-      <w:pPr>
-        <w:rPr>
-          <w:lang w:val="es-CL"/>
-        </w:rPr>
-      </w:pPr>
-      <w:r>
-        <w:rPr>
-          <w:lang w:val="es-CL"/>
-        </w:rPr>
-        <w:t>Los algoritmos mínimos para considerar</w:t>
-      </w:r>
-      <w:r>
-        <w:rPr>
-          <w:lang w:val="es-CL"/>
-        </w:rPr>
-        <w:t xml:space="preserve"> para los benchmarks de multiplicación de matrices son: </w:t>
-      </w:r>
-    </w:p>
-    <w:p>
-      <w:pPr>
-        <w:numPr>
-          <w:ilvl w:val="0"/>
-          <w:numId w:val="2"/>
-        </w:numPr>
-      </w:pPr>
-      <w:r>
-        <w:t>Algoritmo iterativo cúbico tradicional</w:t>
-      </w:r>
-    </w:p>
-    <w:p>
-      <w:pPr>
-        <w:numPr>
-          <w:ilvl w:val="0"/>
-          <w:numId w:val="2"/>
-        </w:numPr>
-        <w:rPr>
-          <w:lang w:val="es-CL"/>
-        </w:rPr>
-      </w:pPr>
-      <w:r>
-        <w:rPr>
-          <w:lang w:val="es-CL"/>
-        </w:rPr>
-        <w:t>Algoritmo iterativo cúbico optimizado para mantener la localidad de los datos (transponiendo la segunda matriz) </w:t>
-      </w:r>
-    </w:p>
-    <w:p>
-      <w:pPr>
-        <w:numPr>
-          <w:ilvl w:val="0"/>
-          <w:numId w:val="2"/>
-        </w:numPr>
-      </w:pPr>
-      <w:r>
-        <w:t>Algoritmo de Strassen </w:t>
-      </w:r>
-    </w:p>
-    <w:p>
-      <w:pPr>
-        <w:rPr>
-          <w:lang w:val="es-CL"/>
-        </w:rPr>
-      </w:pPr>
-    </w:p>
-    <w:p>
-      <w:pPr>
-        <w:rPr>
-          <w:lang w:val="es-CL"/>
-        </w:rPr>
-      </w:pPr>
-    </w:p>
-    <w:p>
-      <w:pPr>
-        <w:rPr>
-          <w:lang w:val="es-CL"/>
-        </w:rPr>
-      </w:pPr>
-    </w:p>
-    <w:p>
-      <w:pPr>
-        <w:rPr>
-          <w:lang w:val="es-CL"/>
-        </w:rPr>
-      </w:pPr>
-    </w:p>
-    <w:p>
-      <w:pPr>
-        <w:rPr>
-          <w:lang w:val="es-CL"/>
-        </w:rPr>
-      </w:pPr>
-    </w:p>
-    <w:p>
-      <w:pPr>
-        <w:rPr>
-          <w:lang w:val="es-CL"/>
-        </w:rPr>
-      </w:pPr>
-    </w:p>
-    <w:p>
-      <w:pPr>
-        <w:rPr>
-          <w:lang w:val="es-CL"/>
-        </w:rPr>
-      </w:pPr>
-    </w:p>
-    <w:p>
-      <w:pPr>
-        <w:rPr>
-          <w:lang w:val="es-CL"/>
-        </w:rPr>
-      </w:pPr>
-    </w:p>
-    <w:p>
-      <w:pPr>
-        <w:rPr>
-          <w:lang w:val="es-CL"/>
-        </w:rPr>
-      </w:pPr>
-    </w:p>
-    <w:p>
-      <w:pPr>
-        <w:rPr>
-          <w:lang w:val="es-CL"/>
-        </w:rPr>
-      </w:pPr>
-    </w:p>
-    <w:p>
-      <w:pPr>
-        <w:rPr>
-          <w:lang w:val="es-CL"/>
-        </w:rPr>
-      </w:pPr>
-    </w:p>
-    <w:p>
-      <w:pPr>
-        <w:rPr>
-          <w:lang w:val="es-CL"/>
-        </w:rPr>
-      </w:pPr>
-    </w:p>
-    <w:p>
-      <w:pPr>
-        <w:rPr>
-          <w:lang w:val="es-CL"/>
-        </w:rPr>
-      </w:pPr>
-    </w:p>
-    <w:p>
-      <w:pPr>
-        <w:rPr>
-          <w:lang w:val="es-CL"/>
-        </w:rPr>
-      </w:pPr>
+          <w:b/>
+          <w:bCs/>
+          <w:lang w:val="es-CL"/>
+        </w:rPr>
+      </w:pPr>
+      <w:r>
+        <w:rPr>
+          <w:b/>
+          <w:bCs/>
+          <w:lang w:val="es-CL"/>
+        </w:rPr>
+        <w:t>Evaluación Experimental de Algoritmos de Ordenamiento y Multiplicación de Matrices</w:t>
+      </w:r>
     </w:p>
     <w:p>
       <w:pPr>
@@ -385,8 +72,889 @@
           <w:u w:val="single"/>
           <w:lang w:val="es-CL"/>
         </w:rPr>
+        <w:t>Introducción:</w:t>
+      </w:r>
+    </w:p>
+    <w:p>
+      <w:pPr>
+        <w:rPr>
+          <w:color w:val="C00000"/>
+          <w:lang w:val="es-CL"/>
+        </w:rPr>
+      </w:pPr>
+      <w:r>
+        <w:rPr>
+          <w:color w:val="C00000"/>
+          <w:lang w:val="es-CL"/>
+        </w:rPr>
+        <w:t>Introducción: Breve reseña de todo el trabajo realizado. Descripción a alto nivel de los problemas y algoritmos (implementados y provistos por bibliotecas), herramientas, fuentes de datos y conclusiones preliminares.</w:t>
+      </w:r>
+    </w:p>
+    <w:p>
+      <w:pPr>
+        <w:rPr>
+          <w:b/>
+          <w:bCs/>
+          <w:lang w:val="es-CL"/>
+        </w:rPr>
+      </w:pPr>
+      <w:r>
+        <w:rPr>
+          <w:b/>
+          <w:bCs/>
+          <w:lang w:val="es-CL"/>
+        </w:rPr>
+        <w:t>1.1. Objetivo</w:t>
+      </w:r>
+    </w:p>
+    <w:p>
+      <w:pPr>
+        <w:rPr>
+          <w:color w:val="FF0000"/>
+          <w:lang w:val="es-CL"/>
+        </w:rPr>
+      </w:pPr>
+      <w:r>
+        <w:rPr>
+          <w:color w:val="FF0000"/>
+          <w:lang w:val="es-CL"/>
+        </w:rPr>
+        <w:t>Describir brevemente el objetivo del informe, que es evaluar experimentalmente distintos algoritmos de ordenamiento y multiplicación de matrices.</w:t>
+      </w:r>
+    </w:p>
+    <w:p>
+      <w:pPr>
+        <w:jc w:val="both"/>
+        <w:rPr>
+          <w:lang w:val="es-CL"/>
+        </w:rPr>
+      </w:pPr>
+      <w:r>
+        <w:rPr>
+          <w:lang w:val="es-CL"/>
+        </w:rPr>
+        <w:t xml:space="preserve">El </w:t>
+      </w:r>
+      <w:r>
+        <w:rPr>
+          <w:lang w:val="es-CL"/>
+        </w:rPr>
+        <w:t xml:space="preserve">objetivo del presente informe es </w:t>
+      </w:r>
+      <w:r>
+        <w:rPr>
+          <w:lang w:val="es-CL"/>
+        </w:rPr>
+        <w:t>evaluar</w:t>
+      </w:r>
+      <w:r>
+        <w:rPr>
+          <w:lang w:val="es-CL"/>
+        </w:rPr>
+        <w:t xml:space="preserve"> y experiment</w:t>
+      </w:r>
+      <w:r>
+        <w:rPr>
+          <w:lang w:val="es-CL"/>
+        </w:rPr>
+        <w:t>ar</w:t>
+      </w:r>
+      <w:r>
+        <w:rPr>
+          <w:lang w:val="es-CL"/>
+        </w:rPr>
+        <w:t xml:space="preserve"> </w:t>
+      </w:r>
+      <w:r>
+        <w:rPr>
+          <w:lang w:val="es-CL"/>
+        </w:rPr>
+        <w:t>con distintos</w:t>
+      </w:r>
+      <w:r>
+        <w:rPr>
+          <w:lang w:val="es-CL"/>
+        </w:rPr>
+        <w:t xml:space="preserve"> algoritmos de ordenamiento (ordenar una lista de forma ascendente)</w:t>
+      </w:r>
+      <w:r>
+        <w:rPr>
+          <w:lang w:val="es-CL"/>
+        </w:rPr>
+        <w:t xml:space="preserve"> y multiplicación de matrices.</w:t>
+      </w:r>
+      <w:r>
+        <w:rPr>
+          <w:lang w:val="es-CL"/>
+        </w:rPr>
+        <w:t xml:space="preserve"> Luego</w:t>
+      </w:r>
+      <w:r>
+        <w:rPr>
+          <w:lang w:val="es-CL"/>
+        </w:rPr>
+        <w:t>,</w:t>
+      </w:r>
+      <w:r>
+        <w:rPr>
+          <w:lang w:val="es-CL"/>
+        </w:rPr>
+        <w:t xml:space="preserve"> en base a la experimentación realizada de</w:t>
+      </w:r>
+      <w:r>
+        <w:rPr>
+          <w:lang w:val="es-CL"/>
+        </w:rPr>
+        <w:t xml:space="preserve"> </w:t>
+      </w:r>
+      <w:r>
+        <w:rPr>
+          <w:lang w:val="es-CL"/>
+        </w:rPr>
+        <w:t>cada algoritmo</w:t>
+      </w:r>
+      <w:r>
+        <w:rPr>
+          <w:lang w:val="es-CL"/>
+        </w:rPr>
+        <w:t>,</w:t>
+      </w:r>
+      <w:r>
+        <w:rPr>
+          <w:lang w:val="es-CL"/>
+        </w:rPr>
+        <w:t xml:space="preserve"> estudiar su complejidad</w:t>
+      </w:r>
+      <w:r>
+        <w:rPr>
+          <w:lang w:val="es-CL"/>
+        </w:rPr>
+        <w:t xml:space="preserve"> big O, que nos indica la cota superior, una aproximación de </w:t>
+      </w:r>
+      <w:r>
+        <w:rPr>
+          <w:lang w:val="es-CL"/>
+        </w:rPr>
+        <w:t xml:space="preserve">como aumenta el tiempo </w:t>
+      </w:r>
+      <w:r>
+        <w:rPr>
+          <w:lang w:val="es-CL"/>
+        </w:rPr>
+        <w:t xml:space="preserve">de ejecución </w:t>
+      </w:r>
+      <w:r>
+        <w:rPr>
+          <w:lang w:val="es-CL"/>
+        </w:rPr>
+        <w:t>según el tamaño de la entrada</w:t>
+      </w:r>
+      <w:r>
+        <w:rPr>
+          <w:lang w:val="es-CL"/>
+        </w:rPr>
+        <w:t xml:space="preserve"> ‘n’</w:t>
+      </w:r>
+      <w:r>
+        <w:rPr>
+          <w:lang w:val="es-CL"/>
+        </w:rPr>
+        <w:t xml:space="preserve"> que recibirá</w:t>
+      </w:r>
+      <w:r>
+        <w:rPr>
+          <w:lang w:val="es-CL"/>
+        </w:rPr>
+        <w:t xml:space="preserve"> cada función</w:t>
+      </w:r>
+      <w:r>
+        <w:rPr>
+          <w:lang w:val="es-CL"/>
+        </w:rPr>
+        <w:t xml:space="preserve"> de los algoritmos a analizar</w:t>
+      </w:r>
+      <w:r>
+        <w:rPr>
+          <w:lang w:val="es-CL"/>
+        </w:rPr>
+        <w:t xml:space="preserve">. </w:t>
+      </w:r>
+      <w:r>
+        <w:rPr>
+          <w:lang w:val="es-CL"/>
+        </w:rPr>
+        <w:t>Además</w:t>
+      </w:r>
+      <w:r>
+        <w:rPr>
+          <w:lang w:val="es-CL"/>
+        </w:rPr>
+        <w:t>, teniendo la complejidad O(n)</w:t>
+      </w:r>
+      <w:r>
+        <w:rPr>
+          <w:lang w:val="es-CL"/>
+        </w:rPr>
+        <w:t xml:space="preserve"> </w:t>
+      </w:r>
+      <w:r>
+        <w:rPr>
+          <w:lang w:val="es-CL"/>
+        </w:rPr>
+        <w:t xml:space="preserve">en consideración, se realiza un </w:t>
+      </w:r>
+      <w:r>
+        <w:rPr>
+          <w:lang w:val="es-CL"/>
+        </w:rPr>
+        <w:t xml:space="preserve">análisis con tablas y gráficos para </w:t>
+      </w:r>
+      <w:r>
+        <w:rPr>
+          <w:lang w:val="es-CL"/>
+        </w:rPr>
+        <w:t xml:space="preserve">facilitar la </w:t>
+      </w:r>
+      <w:r>
+        <w:rPr>
+          <w:lang w:val="es-CL"/>
+        </w:rPr>
+        <w:t>visualiza</w:t>
+      </w:r>
+      <w:r>
+        <w:rPr>
+          <w:lang w:val="es-CL"/>
+        </w:rPr>
+        <w:t>ción</w:t>
+      </w:r>
+      <w:r>
+        <w:rPr>
+          <w:lang w:val="es-CL"/>
+        </w:rPr>
+        <w:t xml:space="preserve"> </w:t>
+      </w:r>
+      <w:r>
+        <w:rPr>
+          <w:lang w:val="es-CL"/>
+        </w:rPr>
+        <w:t xml:space="preserve">de </w:t>
+      </w:r>
+      <w:r>
+        <w:rPr>
+          <w:lang w:val="es-CL"/>
+        </w:rPr>
+        <w:t>c</w:t>
+      </w:r>
+      <w:r>
+        <w:rPr>
+          <w:lang w:val="es-CL"/>
+        </w:rPr>
+        <w:t>ó</w:t>
+      </w:r>
+      <w:r>
+        <w:rPr>
+          <w:lang w:val="es-CL"/>
+        </w:rPr>
+        <w:t xml:space="preserve">mo afecta </w:t>
+      </w:r>
+      <w:r>
+        <w:rPr>
+          <w:lang w:val="es-CL"/>
+        </w:rPr>
+        <w:t>la complejidad O(n) a los tiempos de ejecución del algoritmo, y que a pesar de que un algoritmo tenga una complejidad un poco menor asintóticamente, esto no implica que los tiempos serán si o si menor a otro</w:t>
+      </w:r>
+      <w:r>
+        <w:rPr>
+          <w:lang w:val="es-CL"/>
+        </w:rPr>
+        <w:t xml:space="preserve"> algoritmo con una complejidad un poco mayor, ya que hay algoritmos </w:t>
+      </w:r>
+      <w:r>
+        <w:rPr>
+          <w:lang w:val="es-CL"/>
+        </w:rPr>
+        <w:t xml:space="preserve">que representan </w:t>
+      </w:r>
+      <w:r>
+        <w:rPr>
+          <w:lang w:val="es-CL"/>
+        </w:rPr>
+        <w:t>efectividad</w:t>
+      </w:r>
+      <w:r>
+        <w:rPr>
+          <w:lang w:val="es-CL"/>
+        </w:rPr>
+        <w:t xml:space="preserve"> con una entrada</w:t>
+      </w:r>
+      <w:r>
+        <w:rPr>
+          <w:lang w:val="es-CL"/>
+        </w:rPr>
+        <w:t xml:space="preserve"> n bastante grande</w:t>
+      </w:r>
+      <w:r>
+        <w:rPr>
+          <w:lang w:val="es-CL"/>
+        </w:rPr>
+        <w:t>.</w:t>
+      </w:r>
+    </w:p>
+    <w:p>
+      <w:pPr>
+        <w:rPr>
+          <w:b/>
+          <w:bCs/>
+          <w:lang w:val="es-CL"/>
+        </w:rPr>
+      </w:pPr>
+      <w:r>
+        <w:rPr>
+          <w:b/>
+          <w:bCs/>
+          <w:lang w:val="es-CL"/>
+        </w:rPr>
+        <w:t>1.2. Resumen del Trabajo</w:t>
+      </w:r>
+    </w:p>
+    <w:p>
+      <w:pPr>
+        <w:rPr>
+          <w:color w:val="FF0000"/>
+          <w:lang w:val="es-CL"/>
+        </w:rPr>
+      </w:pPr>
+      <w:r>
+        <w:rPr>
+          <w:lang w:val="es-CL"/>
+        </w:rPr>
+        <w:t>El trabajo, como se mencionó anteriormente, estudiara algoritmos de ordenamiento</w:t>
+      </w:r>
+      <w:r>
+        <w:rPr>
+          <w:lang w:val="es-CL"/>
+        </w:rPr>
+        <w:t xml:space="preserve"> y multiplicación de matrices</w:t>
+      </w:r>
+      <w:r>
+        <w:rPr>
+          <w:lang w:val="es-CL"/>
+        </w:rPr>
+        <w:t>.</w:t>
+      </w:r>
+      <w:r>
+        <w:rPr>
+          <w:lang w:val="es-CL"/>
+        </w:rPr>
+        <w:t xml:space="preserve"> </w:t>
+      </w:r>
+      <w:r>
+        <w:rPr>
+          <w:lang w:val="es-CL"/>
+        </w:rPr>
+        <w:t>Este trabajo incluye los siguientes puntos:</w:t>
+      </w:r>
+    </w:p>
+    <w:p>
+      <w:pPr>
+        <w:numPr>
+          <w:ilvl w:val="0"/>
+          <w:numId w:val="3"/>
+        </w:numPr>
+        <w:rPr>
+          <w:color w:val="FF0000"/>
+          <w:lang w:val="es-CL"/>
+        </w:rPr>
+      </w:pPr>
+      <w:r>
+        <w:rPr>
+          <w:color w:val="FF0000"/>
+          <w:lang w:val="es-CL"/>
+        </w:rPr>
+        <w:t xml:space="preserve">Implementación de algoritmos de ordenamiento (Selection Sort, </w:t>
+      </w:r>
+      <w:proofErr w:type="spellStart"/>
+      <w:r>
+        <w:rPr>
+          <w:color w:val="FF0000"/>
+          <w:lang w:val="es-CL"/>
+        </w:rPr>
+        <w:t>MergeSort</w:t>
+      </w:r>
+      <w:proofErr w:type="spellEnd"/>
+      <w:r>
+        <w:rPr>
+          <w:color w:val="FF0000"/>
+          <w:lang w:val="es-CL"/>
+        </w:rPr>
+        <w:t xml:space="preserve">, </w:t>
+      </w:r>
+      <w:proofErr w:type="spellStart"/>
+      <w:r>
+        <w:rPr>
+          <w:color w:val="FF0000"/>
+          <w:lang w:val="es-CL"/>
+        </w:rPr>
+        <w:t>QuickSort</w:t>
+      </w:r>
+      <w:proofErr w:type="spellEnd"/>
+      <w:r>
+        <w:rPr>
+          <w:color w:val="FF0000"/>
+          <w:lang w:val="es-CL"/>
+        </w:rPr>
+        <w:t>) y de multiplicación de matrices (algoritmo iterativo cúbico tradicional, algoritmo iterativo cúbico optimizado, y algoritmo de Strassen).</w:t>
+      </w:r>
+    </w:p>
+    <w:p>
+      <w:pPr>
+        <w:numPr>
+          <w:ilvl w:val="0"/>
+          <w:numId w:val="3"/>
+        </w:numPr>
+        <w:rPr>
+          <w:color w:val="FF0000"/>
+          <w:lang w:val="es-CL"/>
+        </w:rPr>
+      </w:pPr>
+      <w:r>
+        <w:rPr>
+          <w:color w:val="FF0000"/>
+          <w:lang w:val="es-CL"/>
+        </w:rPr>
+        <w:t xml:space="preserve">Uso de herramientas de </w:t>
+      </w:r>
+      <w:proofErr w:type="spellStart"/>
+      <w:r>
+        <w:rPr>
+          <w:color w:val="FF0000"/>
+          <w:lang w:val="es-CL"/>
+        </w:rPr>
+        <w:t>profiling</w:t>
+      </w:r>
+      <w:proofErr w:type="spellEnd"/>
+      <w:r>
+        <w:rPr>
+          <w:color w:val="FF0000"/>
+          <w:lang w:val="es-CL"/>
+        </w:rPr>
+        <w:t xml:space="preserve"> para medir el rendimiento de los algoritmos.</w:t>
+      </w:r>
+    </w:p>
+    <w:p>
+      <w:pPr>
+        <w:numPr>
+          <w:ilvl w:val="0"/>
+          <w:numId w:val="3"/>
+        </w:numPr>
+        <w:rPr>
+          <w:color w:val="FF0000"/>
+          <w:lang w:val="es-CL"/>
+        </w:rPr>
+      </w:pPr>
+      <w:r>
+        <w:rPr>
+          <w:color w:val="FF0000"/>
+          <w:lang w:val="es-CL"/>
+        </w:rPr>
+        <w:t xml:space="preserve">Generación de </w:t>
+      </w:r>
+      <w:proofErr w:type="spellStart"/>
+      <w:r>
+        <w:rPr>
+          <w:color w:val="FF0000"/>
+          <w:lang w:val="es-CL"/>
+        </w:rPr>
+        <w:t>datasets</w:t>
+      </w:r>
+      <w:proofErr w:type="spellEnd"/>
+      <w:r>
+        <w:rPr>
+          <w:color w:val="FF0000"/>
+          <w:lang w:val="es-CL"/>
+        </w:rPr>
+        <w:t xml:space="preserve"> variados para probar los algoritmos.</w:t>
+      </w:r>
+    </w:p>
+    <w:p>
+      <w:pPr>
+        <w:numPr>
+          <w:ilvl w:val="0"/>
+          <w:numId w:val="3"/>
+        </w:numPr>
+        <w:rPr>
+          <w:color w:val="FF0000"/>
+          <w:lang w:val="es-CL"/>
+        </w:rPr>
+      </w:pPr>
+      <w:r>
+        <w:rPr>
+          <w:color w:val="FF0000"/>
+          <w:lang w:val="es-CL"/>
+        </w:rPr>
+        <w:t>Análisis de los resultados experimentales obtenidos.</w:t>
+      </w:r>
+    </w:p>
+    <w:p>
+      <w:pPr>
+        <w:numPr>
+          <w:ilvl w:val="0"/>
+          <w:numId w:val="3"/>
+        </w:numPr>
+        <w:rPr>
+          <w:color w:val="FF0000"/>
+          <w:lang w:val="es-CL"/>
+        </w:rPr>
+      </w:pPr>
+      <w:r>
+        <w:rPr>
+          <w:lang w:val="es-CL"/>
+        </w:rPr>
+        <w:t>I</w:t>
+      </w:r>
+      <w:r>
+        <w:rPr>
+          <w:lang w:val="es-CL"/>
+        </w:rPr>
+        <w:t>mplementaci</w:t>
+      </w:r>
+      <w:r>
+        <w:rPr>
+          <w:lang w:val="es-CL"/>
+        </w:rPr>
+        <w:t>ó</w:t>
+      </w:r>
+      <w:r>
+        <w:rPr>
+          <w:lang w:val="es-CL"/>
+        </w:rPr>
+        <w:t>n</w:t>
+      </w:r>
+      <w:r>
+        <w:rPr>
+          <w:lang w:val="es-CL"/>
+        </w:rPr>
+        <w:t xml:space="preserve"> de algoritmos de ordenamiento (Selection Sort, Merge Sort, Quick Sort</w:t>
+      </w:r>
+      <w:r>
+        <w:rPr>
+          <w:lang w:val="es-CL"/>
+        </w:rPr>
+        <w:t xml:space="preserve"> y </w:t>
+      </w:r>
+      <w:proofErr w:type="spellStart"/>
+      <w:r>
+        <w:rPr>
+          <w:lang w:val="es-CL"/>
+        </w:rPr>
+        <w:t>Bucket</w:t>
+      </w:r>
+      <w:proofErr w:type="spellEnd"/>
+      <w:r>
+        <w:rPr>
+          <w:lang w:val="es-CL"/>
+        </w:rPr>
+        <w:t xml:space="preserve"> </w:t>
+      </w:r>
+      <w:proofErr w:type="spellStart"/>
+      <w:r>
+        <w:rPr>
+          <w:lang w:val="es-CL"/>
+        </w:rPr>
+        <w:t>sort</w:t>
+      </w:r>
+      <w:proofErr w:type="spellEnd"/>
+      <w:r>
+        <w:rPr>
+          <w:lang w:val="es-CL"/>
+        </w:rPr>
+        <w:t>)</w:t>
+      </w:r>
+      <w:r>
+        <w:rPr>
+          <w:lang w:val="es-CL"/>
+        </w:rPr>
+        <w:t>, y multiplicación de matrices (Algoritmo iterativo c</w:t>
+      </w:r>
+      <w:r>
+        <w:rPr>
+          <w:lang w:val="es-CL"/>
+        </w:rPr>
+        <w:t>ú</w:t>
+      </w:r>
+      <w:r>
+        <w:rPr>
+          <w:lang w:val="es-CL"/>
+        </w:rPr>
+        <w:t>bico</w:t>
+      </w:r>
+      <w:r>
+        <w:rPr>
+          <w:lang w:val="es-CL"/>
+        </w:rPr>
+        <w:t xml:space="preserve"> tradicional, Algoritmo iterativo cubico optimizado, Algoritmo de Strassen</w:t>
+      </w:r>
+      <w:r>
+        <w:rPr>
+          <w:lang w:val="es-CL"/>
+        </w:rPr>
+        <w:t>)</w:t>
+      </w:r>
+      <w:r>
+        <w:rPr>
+          <w:lang w:val="es-CL"/>
+        </w:rPr>
+        <w:t>.</w:t>
+      </w:r>
+    </w:p>
+    <w:p>
+      <w:pPr>
+        <w:rPr>
+          <w:b/>
+          <w:bCs/>
+          <w:lang w:val="es-CL"/>
+        </w:rPr>
+      </w:pPr>
+      <w:r>
+        <w:rPr>
+          <w:b/>
+          <w:bCs/>
+          <w:lang w:val="es-CL"/>
+        </w:rPr>
+        <w:t>1.3. Herramientas Utilizadas</w:t>
+      </w:r>
+    </w:p>
+    <w:p>
+      <w:pPr>
+        <w:rPr>
+          <w:color w:val="FF0000"/>
+        </w:rPr>
+      </w:pPr>
+      <w:r>
+        <w:rPr>
+          <w:color w:val="FF0000"/>
+          <w:lang w:val="es-CL"/>
+        </w:rPr>
         <w:lastRenderedPageBreak/>
-        <w:t>Introducción:</w:t>
+        <w:t xml:space="preserve">Mencionar las herramientas de programación, </w:t>
+      </w:r>
+      <w:proofErr w:type="spellStart"/>
+      <w:r>
+        <w:rPr>
+          <w:color w:val="FF0000"/>
+          <w:lang w:val="es-CL"/>
+        </w:rPr>
+        <w:t>profiling</w:t>
+      </w:r>
+      <w:proofErr w:type="spellEnd"/>
+      <w:r>
+        <w:rPr>
+          <w:color w:val="FF0000"/>
+          <w:lang w:val="es-CL"/>
+        </w:rPr>
+        <w:t xml:space="preserve"> y generación de </w:t>
+      </w:r>
+      <w:proofErr w:type="spellStart"/>
+      <w:r>
+        <w:rPr>
+          <w:color w:val="FF0000"/>
+          <w:lang w:val="es-CL"/>
+        </w:rPr>
+        <w:t>datasets</w:t>
+      </w:r>
+      <w:proofErr w:type="spellEnd"/>
+      <w:r>
+        <w:rPr>
+          <w:color w:val="FF0000"/>
+          <w:lang w:val="es-CL"/>
+        </w:rPr>
+        <w:t xml:space="preserve"> que fueron utilizadas. </w:t>
+      </w:r>
+      <w:proofErr w:type="spellStart"/>
+      <w:r>
+        <w:rPr>
+          <w:color w:val="FF0000"/>
+        </w:rPr>
+        <w:t>Ejemplos</w:t>
+      </w:r>
+      <w:proofErr w:type="spellEnd"/>
+      <w:r>
+        <w:rPr>
+          <w:color w:val="FF0000"/>
+        </w:rPr>
+        <w:t>:</w:t>
+      </w:r>
+    </w:p>
+    <w:p>
+      <w:pPr>
+        <w:numPr>
+          <w:ilvl w:val="0"/>
+          <w:numId w:val="4"/>
+        </w:numPr>
+        <w:rPr>
+          <w:color w:val="FF0000"/>
+        </w:rPr>
+      </w:pPr>
+      <w:proofErr w:type="spellStart"/>
+      <w:r>
+        <w:rPr>
+          <w:b/>
+          <w:bCs/>
+          <w:color w:val="FF0000"/>
+        </w:rPr>
+        <w:t>Lenguaje</w:t>
+      </w:r>
+      <w:proofErr w:type="spellEnd"/>
+      <w:r>
+        <w:rPr>
+          <w:b/>
+          <w:bCs/>
+          <w:color w:val="FF0000"/>
+        </w:rPr>
+        <w:t xml:space="preserve"> de </w:t>
+      </w:r>
+      <w:proofErr w:type="spellStart"/>
+      <w:r>
+        <w:rPr>
+          <w:b/>
+          <w:bCs/>
+          <w:color w:val="FF0000"/>
+        </w:rPr>
+        <w:t>programación</w:t>
+      </w:r>
+      <w:proofErr w:type="spellEnd"/>
+      <w:r>
+        <w:rPr>
+          <w:color w:val="FF0000"/>
+        </w:rPr>
+        <w:t>: C++</w:t>
+      </w:r>
+    </w:p>
+    <w:p>
+      <w:pPr>
+        <w:numPr>
+          <w:ilvl w:val="0"/>
+          <w:numId w:val="4"/>
+        </w:numPr>
+        <w:rPr>
+          <w:color w:val="FF0000"/>
+        </w:rPr>
+      </w:pPr>
+      <w:proofErr w:type="spellStart"/>
+      <w:r>
+        <w:rPr>
+          <w:b/>
+          <w:bCs/>
+          <w:color w:val="FF0000"/>
+        </w:rPr>
+        <w:t>Herramientas</w:t>
+      </w:r>
+      <w:proofErr w:type="spellEnd"/>
+      <w:r>
+        <w:rPr>
+          <w:b/>
+          <w:bCs/>
+          <w:color w:val="FF0000"/>
+        </w:rPr>
+        <w:t xml:space="preserve"> de profiling</w:t>
+      </w:r>
+      <w:r>
+        <w:rPr>
+          <w:color w:val="FF0000"/>
+        </w:rPr>
+        <w:t xml:space="preserve">: </w:t>
+      </w:r>
+      <w:proofErr w:type="spellStart"/>
+      <w:r>
+        <w:rPr>
+          <w:color w:val="FF0000"/>
+        </w:rPr>
+        <w:t>Valgrind</w:t>
+      </w:r>
+      <w:proofErr w:type="spellEnd"/>
+      <w:r>
+        <w:rPr>
+          <w:color w:val="FF0000"/>
+        </w:rPr>
+        <w:t xml:space="preserve">, </w:t>
+      </w:r>
+      <w:proofErr w:type="spellStart"/>
+      <w:r>
+        <w:rPr>
+          <w:color w:val="FF0000"/>
+        </w:rPr>
+        <w:t>gprof</w:t>
+      </w:r>
+      <w:proofErr w:type="spellEnd"/>
+    </w:p>
+    <w:p>
+      <w:pPr>
+        <w:numPr>
+          <w:ilvl w:val="0"/>
+          <w:numId w:val="4"/>
+        </w:numPr>
+        <w:rPr>
+          <w:lang w:val="es-CL"/>
+        </w:rPr>
+      </w:pPr>
+      <w:r>
+        <w:rPr>
+          <w:b/>
+          <w:bCs/>
+          <w:color w:val="FF0000"/>
+          <w:lang w:val="es-CL"/>
+        </w:rPr>
+        <w:t xml:space="preserve">Generación de </w:t>
+      </w:r>
+      <w:proofErr w:type="spellStart"/>
+      <w:r>
+        <w:rPr>
+          <w:b/>
+          <w:bCs/>
+          <w:color w:val="FF0000"/>
+          <w:lang w:val="es-CL"/>
+        </w:rPr>
+        <w:t>datasets</w:t>
+      </w:r>
+      <w:proofErr w:type="spellEnd"/>
+      <w:r>
+        <w:rPr>
+          <w:color w:val="FF0000"/>
+          <w:lang w:val="es-CL"/>
+        </w:rPr>
+        <w:t>: [mencionas la herramienta utilizada]</w:t>
+      </w:r>
+    </w:p>
+    <w:p>
+      <w:pPr>
+        <w:rPr>
+          <w:b/>
+          <w:bCs/>
+          <w:lang w:val="es-CL"/>
+        </w:rPr>
+      </w:pPr>
+      <w:r>
+        <w:rPr>
+          <w:b/>
+          <w:bCs/>
+          <w:lang w:val="es-CL"/>
+        </w:rPr>
+        <w:t>1.4. Conclusiones Preliminares</w:t>
+      </w:r>
+    </w:p>
+    <w:p>
+      <w:pPr>
+        <w:rPr>
+          <w:color w:val="FF0000"/>
+          <w:lang w:val="es-CL"/>
+        </w:rPr>
+      </w:pPr>
+      <w:r>
+        <w:rPr>
+          <w:color w:val="FF0000"/>
+          <w:lang w:val="es-CL"/>
+        </w:rPr>
+        <w:t>Dar una idea general de las conclusiones que se espera obtener, como qué algoritmos se espera que tengan un mejor rendimiento en diferentes condiciones.</w:t>
       </w:r>
     </w:p>
     <w:p>
@@ -396,13 +964,6 @@
           <w:lang w:val="es-CL"/>
         </w:rPr>
       </w:pPr>
-      <w:r>
-        <w:rPr>
-          <w:color w:val="C00000"/>
-          <w:lang w:val="es-CL"/>
-        </w:rPr>
-        <w:t>Introducción: Breve reseña de todo el trabajo realizado. Descripción a alto nivel de los problemas y algoritmos (implementados y provistos por bibliotecas), herramientas, fuentes de datos y conclusiones preliminares.</w:t>
-      </w:r>
     </w:p>
     <w:p>
       <w:pPr>
@@ -424,9 +985,526 @@
           <w:u w:val="single"/>
           <w:lang w:val="es-CL"/>
         </w:rPr>
-        <w:t>Descripción de algoritmos</w:t>
-      </w:r>
-      <w:r>
+        <w:t>Descripción de algoritmos:</w:t>
+      </w:r>
+    </w:p>
+    <w:p>
+      <w:pPr>
+        <w:rPr>
+          <w:color w:val="C00000"/>
+          <w:lang w:val="es-CL"/>
+        </w:rPr>
+      </w:pPr>
+      <w:r>
+        <w:rPr>
+          <w:color w:val="C00000"/>
+          <w:lang w:val="es-CL"/>
+        </w:rPr>
+        <w:t>Entrega de todos los códigos como adjuntos al documento o enlaces a dónde encontrarlos en el mismo. El código debe estar documentado y seguir algún estándar de codificación adoptado por el estudiante. Para cada algoritmo, especificar una descripción general y consignar el costo del mejor y peor caso. Reseñar las funciones de bibliotecas estándar utilizadas  ¿Qué algoritmos funcionan por debajo y cuáles son sus costos?</w:t>
+      </w:r>
+    </w:p>
+    <w:p>
+      <w:pPr>
+        <w:rPr>
+          <w:b/>
+          <w:bCs/>
+          <w:lang w:val="es-CL"/>
+        </w:rPr>
+      </w:pPr>
+      <w:r>
+        <w:rPr>
+          <w:b/>
+          <w:bCs/>
+          <w:lang w:val="es-CL"/>
+        </w:rPr>
+        <w:t>2. Descripción de los Algoritmos a Ser Comparados</w:t>
+      </w:r>
+    </w:p>
+    <w:p>
+      <w:pPr>
+        <w:rPr>
+          <w:b/>
+          <w:bCs/>
+        </w:rPr>
+      </w:pPr>
+      <w:r>
+        <w:rPr>
+          <w:b/>
+          <w:bCs/>
+        </w:rPr>
+        <w:t xml:space="preserve">2.1. </w:t>
+      </w:r>
+      <w:proofErr w:type="spellStart"/>
+      <w:r>
+        <w:rPr>
+          <w:b/>
+          <w:bCs/>
+        </w:rPr>
+        <w:t>Algoritmos</w:t>
+      </w:r>
+      <w:proofErr w:type="spellEnd"/>
+      <w:r>
+        <w:rPr>
+          <w:b/>
+          <w:bCs/>
+        </w:rPr>
+        <w:t xml:space="preserve"> de </w:t>
+      </w:r>
+      <w:proofErr w:type="spellStart"/>
+      <w:r>
+        <w:rPr>
+          <w:b/>
+          <w:bCs/>
+        </w:rPr>
+        <w:t>Ordenamiento</w:t>
+      </w:r>
+      <w:proofErr w:type="spellEnd"/>
+    </w:p>
+    <w:p>
+      <w:pPr>
+        <w:numPr>
+          <w:ilvl w:val="0"/>
+          <w:numId w:val="5"/>
+        </w:numPr>
+        <w:rPr>
+          <w:color w:val="FF0000"/>
+          <w:lang w:val="es-CL"/>
+        </w:rPr>
+      </w:pPr>
+      <w:r>
+        <w:rPr>
+          <w:b/>
+          <w:bCs/>
+          <w:color w:val="FF0000"/>
+          <w:lang w:val="es-CL"/>
+        </w:rPr>
+        <w:t>Selection Sort</w:t>
+      </w:r>
+      <w:r>
+        <w:rPr>
+          <w:color w:val="FF0000"/>
+          <w:lang w:val="es-CL"/>
+        </w:rPr>
+        <w:t>: Descripción breve del algoritmo, su complejidad en el mejor y peor caso, y las características principales (</w:t>
+      </w:r>
+      <w:proofErr w:type="spellStart"/>
+      <w:r>
+        <w:rPr>
+          <w:color w:val="FF0000"/>
+          <w:lang w:val="es-CL"/>
+        </w:rPr>
+        <w:t>e.g</w:t>
+      </w:r>
+      <w:proofErr w:type="spellEnd"/>
+      <w:r>
+        <w:rPr>
+          <w:color w:val="FF0000"/>
+          <w:lang w:val="es-CL"/>
+        </w:rPr>
+        <w:t xml:space="preserve">., algoritmo </w:t>
+      </w:r>
+      <w:proofErr w:type="spellStart"/>
+      <w:r>
+        <w:rPr>
+          <w:color w:val="FF0000"/>
+          <w:lang w:val="es-CL"/>
+        </w:rPr>
+        <w:t>in-place</w:t>
+      </w:r>
+      <w:proofErr w:type="spellEnd"/>
+      <w:r>
+        <w:rPr>
+          <w:color w:val="FF0000"/>
+          <w:lang w:val="es-CL"/>
+        </w:rPr>
+        <w:t>).</w:t>
+      </w:r>
+    </w:p>
+    <w:p>
+      <w:pPr>
+        <w:numPr>
+          <w:ilvl w:val="0"/>
+          <w:numId w:val="5"/>
+        </w:numPr>
+        <w:rPr>
+          <w:color w:val="FF0000"/>
+          <w:lang w:val="es-CL"/>
+        </w:rPr>
+      </w:pPr>
+      <w:proofErr w:type="spellStart"/>
+      <w:r>
+        <w:rPr>
+          <w:b/>
+          <w:bCs/>
+          <w:color w:val="FF0000"/>
+          <w:lang w:val="es-CL"/>
+        </w:rPr>
+        <w:t>MergeSort</w:t>
+      </w:r>
+      <w:proofErr w:type="spellEnd"/>
+      <w:r>
+        <w:rPr>
+          <w:color w:val="FF0000"/>
+          <w:lang w:val="es-CL"/>
+        </w:rPr>
+        <w:t>: Descripción del algoritmo, su enfoque divide y vencerás, y su complejidad O(</w:t>
+      </w:r>
+      <w:proofErr w:type="spellStart"/>
+      <w:r>
+        <w:rPr>
+          <w:color w:val="FF0000"/>
+          <w:lang w:val="es-CL"/>
+        </w:rPr>
+        <w:t>nlog</w:t>
+      </w:r>
+      <w:r>
+        <w:rPr>
+          <w:rFonts w:ascii="Cambria Math" w:hAnsi="Cambria Math" w:cs="Cambria Math"/>
+          <w:color w:val="FF0000"/>
+          <w:lang w:val="es-CL"/>
+        </w:rPr>
+        <w:t>⁡</w:t>
+      </w:r>
+      <w:r>
+        <w:rPr>
+          <w:color w:val="FF0000"/>
+          <w:lang w:val="es-CL"/>
+        </w:rPr>
+        <w:t>n</w:t>
+      </w:r>
+      <w:proofErr w:type="spellEnd"/>
+      <w:r>
+        <w:rPr>
+          <w:color w:val="FF0000"/>
+          <w:lang w:val="es-CL"/>
+        </w:rPr>
+        <w:t>)O(n \log n)O(</w:t>
+      </w:r>
+      <w:proofErr w:type="spellStart"/>
+      <w:r>
+        <w:rPr>
+          <w:color w:val="FF0000"/>
+          <w:lang w:val="es-CL"/>
+        </w:rPr>
+        <w:t>nlogn</w:t>
+      </w:r>
+      <w:proofErr w:type="spellEnd"/>
+      <w:r>
+        <w:rPr>
+          <w:color w:val="FF0000"/>
+          <w:lang w:val="es-CL"/>
+        </w:rPr>
+        <w:t>).</w:t>
+      </w:r>
+    </w:p>
+    <w:p>
+      <w:pPr>
+        <w:numPr>
+          <w:ilvl w:val="0"/>
+          <w:numId w:val="5"/>
+        </w:numPr>
+        <w:rPr>
+          <w:color w:val="FF0000"/>
+          <w:lang w:val="es-CL"/>
+        </w:rPr>
+      </w:pPr>
+      <w:proofErr w:type="spellStart"/>
+      <w:r>
+        <w:rPr>
+          <w:b/>
+          <w:bCs/>
+          <w:color w:val="FF0000"/>
+          <w:lang w:val="es-CL"/>
+        </w:rPr>
+        <w:t>QuickSort</w:t>
+      </w:r>
+      <w:proofErr w:type="spellEnd"/>
+      <w:r>
+        <w:rPr>
+          <w:color w:val="FF0000"/>
+          <w:lang w:val="es-CL"/>
+        </w:rPr>
+        <w:t>: Descripción del algoritmo, selección de pivote, su complejidad promedio y peor caso.</w:t>
+      </w:r>
+    </w:p>
+    <w:p>
+      <w:pPr>
+        <w:rPr>
+          <w:b/>
+          <w:bCs/>
+        </w:rPr>
+      </w:pPr>
+      <w:r>
+        <w:rPr>
+          <w:b/>
+          <w:bCs/>
+        </w:rPr>
+        <w:t xml:space="preserve">2.2. </w:t>
+      </w:r>
+      <w:proofErr w:type="spellStart"/>
+      <w:r>
+        <w:rPr>
+          <w:b/>
+          <w:bCs/>
+        </w:rPr>
+        <w:t>Algoritmos</w:t>
+      </w:r>
+      <w:proofErr w:type="spellEnd"/>
+      <w:r>
+        <w:rPr>
+          <w:b/>
+          <w:bCs/>
+        </w:rPr>
+        <w:t xml:space="preserve"> de </w:t>
+      </w:r>
+      <w:proofErr w:type="spellStart"/>
+      <w:r>
+        <w:rPr>
+          <w:b/>
+          <w:bCs/>
+        </w:rPr>
+        <w:t>Multiplicación</w:t>
+      </w:r>
+      <w:proofErr w:type="spellEnd"/>
+      <w:r>
+        <w:rPr>
+          <w:b/>
+          <w:bCs/>
+        </w:rPr>
+        <w:t xml:space="preserve"> de Matrices</w:t>
+      </w:r>
+    </w:p>
+    <w:p>
+      <w:pPr>
+        <w:numPr>
+          <w:ilvl w:val="0"/>
+          <w:numId w:val="6"/>
+        </w:numPr>
+        <w:rPr>
+          <w:color w:val="FF0000"/>
+          <w:lang w:val="es-CL"/>
+        </w:rPr>
+      </w:pPr>
+      <w:r>
+        <w:rPr>
+          <w:b/>
+          <w:bCs/>
+          <w:color w:val="FF0000"/>
+          <w:lang w:val="es-CL"/>
+        </w:rPr>
+        <w:t>Algoritmo Iterativo Cúbico Tradicional</w:t>
+      </w:r>
+      <w:r>
+        <w:rPr>
+          <w:color w:val="FF0000"/>
+          <w:lang w:val="es-CL"/>
+        </w:rPr>
+        <w:t>: Explicación del enfoque básico y su complejidad O(n3)O(n^3)O(n3).</w:t>
+      </w:r>
+    </w:p>
+    <w:p>
+      <w:pPr>
+        <w:numPr>
+          <w:ilvl w:val="0"/>
+          <w:numId w:val="6"/>
+        </w:numPr>
+        <w:rPr>
+          <w:color w:val="FF0000"/>
+          <w:lang w:val="es-CL"/>
+        </w:rPr>
+      </w:pPr>
+      <w:r>
+        <w:rPr>
+          <w:b/>
+          <w:bCs/>
+          <w:color w:val="FF0000"/>
+          <w:lang w:val="es-CL"/>
+        </w:rPr>
+        <w:t>Algoritmo Iterativo Cúbico Optimizado</w:t>
+      </w:r>
+      <w:r>
+        <w:rPr>
+          <w:color w:val="FF0000"/>
+          <w:lang w:val="es-CL"/>
+        </w:rPr>
+        <w:t>: Descripción de la optimización mediante transposición para mejorar la localidad de los datos.</w:t>
+      </w:r>
+    </w:p>
+    <w:p>
+      <w:pPr>
+        <w:numPr>
+          <w:ilvl w:val="0"/>
+          <w:numId w:val="6"/>
+        </w:numPr>
+        <w:rPr>
+          <w:color w:val="FF0000"/>
+          <w:lang w:val="es-CL"/>
+        </w:rPr>
+      </w:pPr>
+      <w:r>
+        <w:rPr>
+          <w:b/>
+          <w:bCs/>
+          <w:color w:val="FF0000"/>
+          <w:lang w:val="es-CL"/>
+        </w:rPr>
+        <w:t>Algoritmo de Strassen</w:t>
+      </w:r>
+      <w:r>
+        <w:rPr>
+          <w:color w:val="FF0000"/>
+          <w:lang w:val="es-CL"/>
+        </w:rPr>
+        <w:t>: Descripción del algoritmo, enfoque recursivo, y su complejidad O(nlog</w:t>
+      </w:r>
+      <w:r>
+        <w:rPr>
+          <w:rFonts w:ascii="Cambria Math" w:hAnsi="Cambria Math" w:cs="Cambria Math"/>
+          <w:color w:val="FF0000"/>
+          <w:lang w:val="es-CL"/>
+        </w:rPr>
+        <w:t>⁡</w:t>
+      </w:r>
+      <w:r>
+        <w:rPr>
+          <w:color w:val="FF0000"/>
+          <w:lang w:val="es-CL"/>
+        </w:rPr>
+        <w:t>27)O(n^{\log_2 7})O(nlog2</w:t>
+      </w:r>
+      <w:r>
+        <w:rPr>
+          <w:rFonts w:ascii="Arial" w:hAnsi="Arial" w:cs="Arial"/>
+          <w:color w:val="FF0000"/>
+          <w:lang w:val="es-CL"/>
+        </w:rPr>
+        <w:t>​</w:t>
+      </w:r>
+      <w:r>
+        <w:rPr>
+          <w:color w:val="FF0000"/>
+          <w:lang w:val="es-CL"/>
+        </w:rPr>
+        <w:t>7).</w:t>
+      </w:r>
+    </w:p>
+    <w:p>
+      <w:pPr>
+        <w:rPr>
+          <w:b/>
+          <w:bCs/>
+        </w:rPr>
+      </w:pPr>
+      <w:r>
+        <w:rPr>
+          <w:b/>
+          <w:bCs/>
+        </w:rPr>
+        <w:t xml:space="preserve">2.3. </w:t>
+      </w:r>
+      <w:proofErr w:type="spellStart"/>
+      <w:r>
+        <w:rPr>
+          <w:b/>
+          <w:bCs/>
+        </w:rPr>
+        <w:t>Bibliotecas</w:t>
+      </w:r>
+      <w:proofErr w:type="spellEnd"/>
+      <w:r>
+        <w:rPr>
+          <w:b/>
+          <w:bCs/>
+        </w:rPr>
+        <w:t xml:space="preserve"> </w:t>
+      </w:r>
+      <w:proofErr w:type="spellStart"/>
+      <w:r>
+        <w:rPr>
+          <w:b/>
+          <w:bCs/>
+        </w:rPr>
+        <w:t>Estándar</w:t>
+      </w:r>
+      <w:proofErr w:type="spellEnd"/>
+      <w:r>
+        <w:rPr>
+          <w:b/>
+          <w:bCs/>
+        </w:rPr>
+        <w:t xml:space="preserve"> </w:t>
+      </w:r>
+      <w:proofErr w:type="spellStart"/>
+      <w:r>
+        <w:rPr>
+          <w:b/>
+          <w:bCs/>
+        </w:rPr>
+        <w:t>Utilizadas</w:t>
+      </w:r>
+      <w:proofErr w:type="spellEnd"/>
+    </w:p>
+    <w:p>
+      <w:pPr>
+        <w:numPr>
+          <w:ilvl w:val="0"/>
+          <w:numId w:val="7"/>
+        </w:numPr>
+        <w:rPr>
+          <w:color w:val="FF0000"/>
+          <w:lang w:val="es-CL"/>
+        </w:rPr>
+      </w:pPr>
+      <w:r>
+        <w:rPr>
+          <w:color w:val="FF0000"/>
+          <w:lang w:val="es-CL"/>
+        </w:rPr>
+        <w:t xml:space="preserve">Mencionar si se usaron funciones o algoritmos de bibliotecas estándar, como </w:t>
+      </w:r>
+      <w:proofErr w:type="spellStart"/>
+      <w:r>
+        <w:rPr>
+          <w:color w:val="FF0000"/>
+          <w:lang w:val="es-CL"/>
+        </w:rPr>
+        <w:t>std</w:t>
+      </w:r>
+      <w:proofErr w:type="spellEnd"/>
+      <w:r>
+        <w:rPr>
+          <w:color w:val="FF0000"/>
+          <w:lang w:val="es-CL"/>
+        </w:rPr>
+        <w:t>::</w:t>
+      </w:r>
+      <w:proofErr w:type="spellStart"/>
+      <w:r>
+        <w:rPr>
+          <w:color w:val="FF0000"/>
+          <w:lang w:val="es-CL"/>
+        </w:rPr>
+        <w:t>sort</w:t>
+      </w:r>
+      <w:proofErr w:type="spellEnd"/>
+      <w:r>
+        <w:rPr>
+          <w:color w:val="FF0000"/>
+          <w:lang w:val="es-CL"/>
+        </w:rPr>
+        <w:t xml:space="preserve"> en C++, y describir brevemente su funcionamiento y complejidad.</w:t>
+      </w:r>
+    </w:p>
+    <w:p>
+      <w:pPr>
+        <w:rPr>
+          <w:color w:val="C00000"/>
+          <w:lang w:val="es-CL"/>
+        </w:rPr>
+      </w:pPr>
+    </w:p>
+    <w:p>
+      <w:pPr>
         <w:rPr>
           <w:b/>
           <w:bCs/>
@@ -435,42 +1513,8 @@
           <w:u w:val="single"/>
           <w:lang w:val="es-CL"/>
         </w:rPr>
-        <w:t>:</w:t>
-      </w:r>
-    </w:p>
-    <w:p>
-      <w:pPr>
-        <w:rPr>
-          <w:color w:val="C00000"/>
-          <w:lang w:val="es-CL"/>
-        </w:rPr>
-      </w:pPr>
-      <w:r>
-        <w:rPr>
-          <w:color w:val="C00000"/>
-          <w:lang w:val="es-CL"/>
-        </w:rPr>
-        <w:t xml:space="preserve">Entrega de todos los códigos como adjuntos al documento o enlaces a dónde encontrarlos en el mismo. El código debe estar documentado y seguir algún estándar de codificación adoptado por el estudiante. Para cada algoritmo, especificar una descripción general y consignar el costo del mejor y peor caso. Reseñar las funciones de bibliotecas estándar </w:t>
-      </w:r>
-      <w:proofErr w:type="gramStart"/>
-      <w:r>
-        <w:rPr>
-          <w:color w:val="C00000"/>
-          <w:lang w:val="es-CL"/>
-        </w:rPr>
-        <w:t>utilizadas  ¿</w:t>
-      </w:r>
-      <w:proofErr w:type="gramEnd"/>
-      <w:r>
-        <w:rPr>
-          <w:color w:val="C00000"/>
-          <w:lang w:val="es-CL"/>
-        </w:rPr>
-        <w:t>Qué algoritmos funcionan por debajo y cuáles son sus costos?</w:t>
-      </w:r>
-    </w:p>
-    <w:p>
-      <w:pPr>
+      </w:pPr>
+      <w:r>
         <w:rPr>
           <w:b/>
           <w:bCs/>
@@ -479,7 +1523,9 @@
           <w:u w:val="single"/>
           <w:lang w:val="es-CL"/>
         </w:rPr>
-      </w:pPr>
+        <w:t xml:space="preserve">Descripción de </w:t>
+      </w:r>
+      <w:proofErr w:type="spellStart"/>
       <w:r>
         <w:rPr>
           <w:b/>
@@ -489,8 +1535,9 @@
           <w:u w:val="single"/>
           <w:lang w:val="es-CL"/>
         </w:rPr>
-        <w:t>D</w:t>
-      </w:r>
+        <w:t>datasets</w:t>
+      </w:r>
+      <w:proofErr w:type="spellEnd"/>
       <w:r>
         <w:rPr>
           <w:b/>
@@ -500,10 +1547,359 @@
           <w:u w:val="single"/>
           <w:lang w:val="es-CL"/>
         </w:rPr>
-        <w:t xml:space="preserve">escripción de </w:t>
+        <w:t>:</w:t>
+      </w:r>
+    </w:p>
+    <w:p>
+      <w:pPr>
+        <w:rPr>
+          <w:color w:val="C00000"/>
+          <w:lang w:val="es-CL"/>
+        </w:rPr>
+      </w:pPr>
+      <w:r>
+        <w:rPr>
+          <w:color w:val="C00000"/>
+          <w:lang w:val="es-CL"/>
+        </w:rPr>
+        <w:t xml:space="preserve">En esta sección se pide listar los conjuntos de datos con los que se ha trabajado, así como caracterizarlos (tamaño del </w:t>
       </w:r>
       <w:proofErr w:type="spellStart"/>
       <w:r>
+        <w:rPr>
+          <w:color w:val="C00000"/>
+          <w:lang w:val="es-CL"/>
+        </w:rPr>
+        <w:t>dataset</w:t>
+      </w:r>
+      <w:proofErr w:type="spellEnd"/>
+      <w:r>
+        <w:rPr>
+          <w:color w:val="C00000"/>
+          <w:lang w:val="es-CL"/>
+        </w:rPr>
+        <w:t>, valores límites u otras características consideradas). De igual forma, se pide especificar el tipo de archivos utilizado para la entrada y salida, así como el formato de los mismos. </w:t>
+      </w:r>
+    </w:p>
+    <w:p>
+      <w:pPr>
+        <w:rPr>
+          <w:b/>
+          <w:bCs/>
+          <w:lang w:val="es-CL"/>
+        </w:rPr>
+      </w:pPr>
+      <w:r>
+        <w:rPr>
+          <w:b/>
+          <w:bCs/>
+          <w:lang w:val="es-CL"/>
+        </w:rPr>
+        <w:t xml:space="preserve">3. Descripción de los </w:t>
+      </w:r>
+      <w:proofErr w:type="spellStart"/>
+      <w:r>
+        <w:rPr>
+          <w:b/>
+          <w:bCs/>
+          <w:lang w:val="es-CL"/>
+        </w:rPr>
+        <w:t>Datasets</w:t>
+      </w:r>
+      <w:proofErr w:type="spellEnd"/>
+    </w:p>
+    <w:p>
+      <w:pPr>
+        <w:rPr>
+          <w:b/>
+          <w:bCs/>
+          <w:lang w:val="es-CL"/>
+        </w:rPr>
+      </w:pPr>
+      <w:r>
+        <w:rPr>
+          <w:b/>
+          <w:bCs/>
+          <w:lang w:val="es-CL"/>
+        </w:rPr>
+        <w:t xml:space="preserve">3.1. Características de los </w:t>
+      </w:r>
+      <w:proofErr w:type="spellStart"/>
+      <w:r>
+        <w:rPr>
+          <w:b/>
+          <w:bCs/>
+          <w:lang w:val="es-CL"/>
+        </w:rPr>
+        <w:t>Datasets</w:t>
+      </w:r>
+      <w:proofErr w:type="spellEnd"/>
+    </w:p>
+    <w:p>
+      <w:pPr>
+        <w:numPr>
+          <w:ilvl w:val="0"/>
+          <w:numId w:val="8"/>
+        </w:numPr>
+        <w:rPr>
+          <w:color w:val="FF0000"/>
+          <w:lang w:val="es-CL"/>
+        </w:rPr>
+      </w:pPr>
+      <w:r>
+        <w:rPr>
+          <w:b/>
+          <w:bCs/>
+          <w:color w:val="FF0000"/>
+          <w:lang w:val="es-CL"/>
+        </w:rPr>
+        <w:t>Tamaño</w:t>
+      </w:r>
+      <w:r>
+        <w:rPr>
+          <w:color w:val="FF0000"/>
+          <w:lang w:val="es-CL"/>
+        </w:rPr>
+        <w:t xml:space="preserve">: Descripción de los tamaños de los </w:t>
+      </w:r>
+      <w:proofErr w:type="spellStart"/>
+      <w:r>
+        <w:rPr>
+          <w:color w:val="FF0000"/>
+          <w:lang w:val="es-CL"/>
+        </w:rPr>
+        <w:t>datasets</w:t>
+      </w:r>
+      <w:proofErr w:type="spellEnd"/>
+      <w:r>
+        <w:rPr>
+          <w:color w:val="FF0000"/>
+          <w:lang w:val="es-CL"/>
+        </w:rPr>
+        <w:t xml:space="preserve"> utilizados (</w:t>
+      </w:r>
+      <w:proofErr w:type="spellStart"/>
+      <w:r>
+        <w:rPr>
+          <w:color w:val="FF0000"/>
+          <w:lang w:val="es-CL"/>
+        </w:rPr>
+        <w:t>e.g</w:t>
+      </w:r>
+      <w:proofErr w:type="spellEnd"/>
+      <w:r>
+        <w:rPr>
+          <w:color w:val="FF0000"/>
+          <w:lang w:val="es-CL"/>
+        </w:rPr>
+        <w:t>., número de elementos en las listas, dimensiones de las matrices).</w:t>
+      </w:r>
+    </w:p>
+    <w:p>
+      <w:pPr>
+        <w:numPr>
+          <w:ilvl w:val="0"/>
+          <w:numId w:val="8"/>
+        </w:numPr>
+        <w:rPr>
+          <w:color w:val="FF0000"/>
+          <w:lang w:val="es-CL"/>
+        </w:rPr>
+      </w:pPr>
+      <w:r>
+        <w:rPr>
+          <w:b/>
+          <w:bCs/>
+          <w:color w:val="FF0000"/>
+          <w:lang w:val="es-CL"/>
+        </w:rPr>
+        <w:t>Distribución de Datos</w:t>
+      </w:r>
+      <w:r>
+        <w:rPr>
+          <w:color w:val="FF0000"/>
+          <w:lang w:val="es-CL"/>
+        </w:rPr>
+        <w:t>: Descripción de cómo se distribuyen los datos (</w:t>
+      </w:r>
+      <w:proofErr w:type="spellStart"/>
+      <w:r>
+        <w:rPr>
+          <w:color w:val="FF0000"/>
+          <w:lang w:val="es-CL"/>
+        </w:rPr>
+        <w:t>e.g</w:t>
+      </w:r>
+      <w:proofErr w:type="spellEnd"/>
+      <w:r>
+        <w:rPr>
+          <w:color w:val="FF0000"/>
+          <w:lang w:val="es-CL"/>
+        </w:rPr>
+        <w:t xml:space="preserve">., completamente desordenados, </w:t>
+      </w:r>
+      <w:proofErr w:type="spellStart"/>
+      <w:r>
+        <w:rPr>
+          <w:color w:val="FF0000"/>
+          <w:lang w:val="es-CL"/>
+        </w:rPr>
+        <w:t>semi-ordenados</w:t>
+      </w:r>
+      <w:proofErr w:type="spellEnd"/>
+      <w:r>
+        <w:rPr>
+          <w:color w:val="FF0000"/>
+          <w:lang w:val="es-CL"/>
+        </w:rPr>
+        <w:t>).</w:t>
+      </w:r>
+    </w:p>
+    <w:p>
+      <w:pPr>
+        <w:numPr>
+          <w:ilvl w:val="0"/>
+          <w:numId w:val="8"/>
+        </w:numPr>
+        <w:rPr>
+          <w:color w:val="FF0000"/>
+          <w:lang w:val="es-CL"/>
+        </w:rPr>
+      </w:pPr>
+      <w:r>
+        <w:rPr>
+          <w:b/>
+          <w:bCs/>
+          <w:color w:val="FF0000"/>
+          <w:lang w:val="es-CL"/>
+        </w:rPr>
+        <w:t>Matrices</w:t>
+      </w:r>
+      <w:r>
+        <w:rPr>
+          <w:color w:val="FF0000"/>
+          <w:lang w:val="es-CL"/>
+        </w:rPr>
+        <w:t>: Diferentes tipos de matrices utilizadas (</w:t>
+      </w:r>
+      <w:proofErr w:type="spellStart"/>
+      <w:r>
+        <w:rPr>
+          <w:color w:val="FF0000"/>
+          <w:lang w:val="es-CL"/>
+        </w:rPr>
+        <w:t>e.g</w:t>
+      </w:r>
+      <w:proofErr w:type="spellEnd"/>
+      <w:r>
+        <w:rPr>
+          <w:color w:val="FF0000"/>
+          <w:lang w:val="es-CL"/>
+        </w:rPr>
+        <w:t>., matrices cuadradas, matrices de distintas dimensiones).</w:t>
+      </w:r>
+    </w:p>
+    <w:p>
+      <w:pPr>
+        <w:rPr>
+          <w:b/>
+          <w:bCs/>
+        </w:rPr>
+      </w:pPr>
+      <w:r>
+        <w:rPr>
+          <w:b/>
+          <w:bCs/>
+        </w:rPr>
+        <w:t xml:space="preserve">3.2. Formato de </w:t>
+      </w:r>
+      <w:proofErr w:type="spellStart"/>
+      <w:r>
+        <w:rPr>
+          <w:b/>
+          <w:bCs/>
+        </w:rPr>
+        <w:t>los</w:t>
+      </w:r>
+      <w:proofErr w:type="spellEnd"/>
+      <w:r>
+        <w:rPr>
+          <w:b/>
+          <w:bCs/>
+        </w:rPr>
+        <w:t xml:space="preserve"> </w:t>
+      </w:r>
+      <w:proofErr w:type="spellStart"/>
+      <w:r>
+        <w:rPr>
+          <w:b/>
+          <w:bCs/>
+        </w:rPr>
+        <w:t>Archivos</w:t>
+      </w:r>
+      <w:proofErr w:type="spellEnd"/>
+    </w:p>
+    <w:p>
+      <w:pPr>
+        <w:numPr>
+          <w:ilvl w:val="0"/>
+          <w:numId w:val="9"/>
+        </w:numPr>
+        <w:rPr>
+          <w:color w:val="FF0000"/>
+          <w:lang w:val="es-CL"/>
+        </w:rPr>
+      </w:pPr>
+      <w:r>
+        <w:rPr>
+          <w:color w:val="FF0000"/>
+          <w:lang w:val="es-CL"/>
+        </w:rPr>
+        <w:t xml:space="preserve">Descripción del formato utilizado para almacenar los </w:t>
+      </w:r>
+      <w:proofErr w:type="spellStart"/>
+      <w:r>
+        <w:rPr>
+          <w:color w:val="FF0000"/>
+          <w:lang w:val="es-CL"/>
+        </w:rPr>
+        <w:t>datasets</w:t>
+      </w:r>
+      <w:proofErr w:type="spellEnd"/>
+      <w:r>
+        <w:rPr>
+          <w:color w:val="FF0000"/>
+          <w:lang w:val="es-CL"/>
+        </w:rPr>
+        <w:t xml:space="preserve"> (</w:t>
+      </w:r>
+      <w:proofErr w:type="spellStart"/>
+      <w:r>
+        <w:rPr>
+          <w:color w:val="FF0000"/>
+          <w:lang w:val="es-CL"/>
+        </w:rPr>
+        <w:t>e.g</w:t>
+      </w:r>
+      <w:proofErr w:type="spellEnd"/>
+      <w:r>
+        <w:rPr>
+          <w:color w:val="FF0000"/>
+          <w:lang w:val="es-CL"/>
+        </w:rPr>
+        <w:t>., archivos de texto, binarios) y el formato de entrada y salida para los algoritmos.</w:t>
+      </w:r>
+    </w:p>
+    <w:p>
+      <w:pPr>
+        <w:rPr>
+          <w:color w:val="C00000"/>
+          <w:lang w:val="es-CL"/>
+        </w:rPr>
+      </w:pPr>
+    </w:p>
+    <w:p>
+      <w:pPr>
         <w:rPr>
           <w:b/>
           <w:bCs/>
@@ -512,9 +1908,7 @@
           <w:u w:val="single"/>
           <w:lang w:val="es-CL"/>
         </w:rPr>
-        <w:t>datasets</w:t>
-      </w:r>
-      <w:proofErr w:type="spellEnd"/>
+      </w:pPr>
       <w:r>
         <w:rPr>
           <w:b/>
@@ -524,7 +1918,7 @@
           <w:u w:val="single"/>
           <w:lang w:val="es-CL"/>
         </w:rPr>
-        <w:t>:</w:t>
+        <w:t>Resultados experimentales:</w:t>
       </w:r>
     </w:p>
     <w:p>
@@ -539,12 +1933,65 @@
           <w:color w:val="C00000"/>
           <w:lang w:val="es-CL"/>
         </w:rPr>
-        <w:t xml:space="preserve">En esta sección se pide listar los conjuntos de datos con los que se ha trabajado, así como caracterizarlos (tamaño del </w:t>
+        <w:t>En esta sección se deberán mostrar los resultados comparativos de los distintos algoritmos en forma de tablas, gráficos y comentar, dentro del texto, observaciones que consideren que vale la pena resaltar en las tablas/gráficos. </w:t>
+      </w:r>
+    </w:p>
+    <w:p>
+      <w:pPr>
+        <w:rPr>
+          <w:b/>
+          <w:bCs/>
+          <w:lang w:val="es-CL"/>
+        </w:rPr>
+      </w:pPr>
+      <w:r>
+        <w:rPr>
+          <w:b/>
+          <w:bCs/>
+          <w:lang w:val="es-CL"/>
+        </w:rPr>
+        <w:t>4. Resultados Experimentales</w:t>
+      </w:r>
+    </w:p>
+    <w:p>
+      <w:pPr>
+        <w:rPr>
+          <w:b/>
+          <w:bCs/>
+          <w:lang w:val="es-CL"/>
+        </w:rPr>
+      </w:pPr>
+      <w:r>
+        <w:rPr>
+          <w:b/>
+          <w:bCs/>
+          <w:lang w:val="es-CL"/>
+        </w:rPr>
+        <w:t>4.1. Tablas y Gráficos</w:t>
+      </w:r>
+    </w:p>
+    <w:p>
+      <w:pPr>
+        <w:numPr>
+          <w:ilvl w:val="0"/>
+          <w:numId w:val="10"/>
+        </w:numPr>
+        <w:rPr>
+          <w:color w:val="FF0000"/>
+          <w:lang w:val="es-CL"/>
+        </w:rPr>
+      </w:pPr>
+      <w:r>
+        <w:rPr>
+          <w:color w:val="FF0000"/>
+          <w:lang w:val="es-CL"/>
+        </w:rPr>
+        <w:t xml:space="preserve">Presentación de tablas comparativas que muestren el rendimiento de cada algoritmo en función del tamaño del </w:t>
       </w:r>
       <w:proofErr w:type="spellStart"/>
       <w:r>
         <w:rPr>
-          <w:color w:val="C00000"/>
+          <w:color w:val="FF0000"/>
           <w:lang w:val="es-CL"/>
         </w:rPr>
         <w:t>dataset</w:t>
@@ -552,27 +1999,105 @@
       <w:proofErr w:type="spellEnd"/>
       <w:r>
         <w:rPr>
-          <w:color w:val="C00000"/>
-          <w:lang w:val="es-CL"/>
-        </w:rPr>
-        <w:t xml:space="preserve">, valores límites u otras características consideradas). De igual forma, se pide especificar el tipo de archivos utilizado para la entrada y salida, así como el formato de </w:t>
-      </w:r>
-      <w:proofErr w:type="gramStart"/>
-      <w:r>
-        <w:rPr>
-          <w:color w:val="C00000"/>
-          <w:lang w:val="es-CL"/>
-        </w:rPr>
-        <w:t>los mismos</w:t>
-      </w:r>
-      <w:proofErr w:type="gramEnd"/>
-      <w:r>
-        <w:rPr>
-          <w:color w:val="C00000"/>
-          <w:lang w:val="es-CL"/>
-        </w:rPr>
-        <w:t>. </w:t>
-      </w:r>
+          <w:color w:val="FF0000"/>
+          <w:lang w:val="es-CL"/>
+        </w:rPr>
+        <w:t>.</w:t>
+      </w:r>
+    </w:p>
+    <w:p>
+      <w:pPr>
+        <w:numPr>
+          <w:ilvl w:val="0"/>
+          <w:numId w:val="10"/>
+        </w:numPr>
+        <w:rPr>
+          <w:lang w:val="es-CL"/>
+        </w:rPr>
+      </w:pPr>
+      <w:r>
+        <w:rPr>
+          <w:color w:val="FF0000"/>
+          <w:lang w:val="es-CL"/>
+        </w:rPr>
+        <w:t>Gráficos que resalten las diferencias en tiempos de ejecución entre los algoritmos</w:t>
+      </w:r>
+      <w:r>
+        <w:rPr>
+          <w:lang w:val="es-CL"/>
+        </w:rPr>
+        <w:t>.</w:t>
+      </w:r>
+    </w:p>
+    <w:p>
+      <w:pPr>
+        <w:rPr>
+          <w:b/>
+          <w:bCs/>
+        </w:rPr>
+      </w:pPr>
+      <w:r>
+        <w:rPr>
+          <w:b/>
+          <w:bCs/>
+        </w:rPr>
+        <w:t xml:space="preserve">4.2. </w:t>
+      </w:r>
+      <w:proofErr w:type="spellStart"/>
+      <w:r>
+        <w:rPr>
+          <w:b/>
+          <w:bCs/>
+        </w:rPr>
+        <w:t>Observaciones</w:t>
+      </w:r>
+      <w:proofErr w:type="spellEnd"/>
+    </w:p>
+    <w:p>
+      <w:pPr>
+        <w:numPr>
+          <w:ilvl w:val="0"/>
+          <w:numId w:val="11"/>
+        </w:numPr>
+        <w:rPr>
+          <w:color w:val="FF0000"/>
+          <w:lang w:val="es-CL"/>
+        </w:rPr>
+      </w:pPr>
+      <w:r>
+        <w:rPr>
+          <w:color w:val="FF0000"/>
+          <w:lang w:val="es-CL"/>
+        </w:rPr>
+        <w:t>Comentarios sobre las tendencias observadas en los resultados.</w:t>
+      </w:r>
+    </w:p>
+    <w:p>
+      <w:pPr>
+        <w:numPr>
+          <w:ilvl w:val="0"/>
+          <w:numId w:val="11"/>
+        </w:numPr>
+        <w:rPr>
+          <w:color w:val="FF0000"/>
+          <w:lang w:val="es-CL"/>
+        </w:rPr>
+      </w:pPr>
+      <w:r>
+        <w:rPr>
+          <w:color w:val="FF0000"/>
+          <w:lang w:val="es-CL"/>
+        </w:rPr>
+        <w:t>Discusión sobre las situaciones en las que ciertos algoritmos se desempeñan mejor o peor.</w:t>
+      </w:r>
+    </w:p>
+    <w:p>
+      <w:pPr>
+        <w:rPr>
+          <w:color w:val="FF0000"/>
+          <w:lang w:val="es-CL"/>
+        </w:rPr>
+      </w:pPr>
     </w:p>
     <w:p>
       <w:pPr>
@@ -585,6 +2110,7 @@
           <w:lang w:val="es-CL"/>
         </w:rPr>
       </w:pPr>
+      <w:proofErr w:type="spellStart"/>
       <w:r>
         <w:rPr>
           <w:b/>
@@ -594,8 +2120,10 @@
           <w:u w:val="single"/>
           <w:lang w:val="es-CL"/>
         </w:rPr>
-        <w:t>Resultados experimentales</w:t>
-      </w:r>
+        <w:lastRenderedPageBreak/>
+        <w:t>Conclusion</w:t>
+      </w:r>
+      <w:proofErr w:type="spellEnd"/>
       <w:r>
         <w:rPr>
           <w:b/>
@@ -620,91 +2148,267 @@
           <w:color w:val="C00000"/>
           <w:lang w:val="es-CL"/>
         </w:rPr>
-        <w:t>En esta sección se deberán mostrar los resultados comparativos de los distintos algoritmos en forma de tablas, gráficos y comentar, dentro del texto, observaciones que consideren que vale la pena resaltar en las tablas/gráficos. </w:t>
-      </w:r>
-    </w:p>
-    <w:p>
-      <w:pPr>
-        <w:rPr>
-          <w:b/>
-          <w:bCs/>
-          <w:sz w:val="28"/>
-          <w:szCs w:val="28"/>
-          <w:u w:val="single"/>
-          <w:lang w:val="es-CL"/>
-        </w:rPr>
-      </w:pPr>
+        <w:t xml:space="preserve">En esta sección se deberán consignar observaciones/comentarios/sentencias que evalúen el trabajo realizado, así como los resultados obtenidos. En especial, se aconseja abundar alrededor del poder predictivo del análisis asintótico del peor/mejor caso y sobre la importancia de aspectos relacionados con la implementación (i.e. algoritmos </w:t>
+      </w:r>
       <w:proofErr w:type="spellStart"/>
       <w:r>
         <w:rPr>
-          <w:b/>
-          <w:bCs/>
-          <w:sz w:val="28"/>
-          <w:szCs w:val="28"/>
-          <w:u w:val="single"/>
-          <w:lang w:val="es-CL"/>
-        </w:rPr>
-        <w:t>Conclusion</w:t>
+          <w:color w:val="C00000"/>
+          <w:lang w:val="es-CL"/>
+        </w:rPr>
+        <w:t>inplace</w:t>
       </w:r>
       <w:proofErr w:type="spellEnd"/>
       <w:r>
         <w:rPr>
-          <w:b/>
-          <w:bCs/>
-          <w:sz w:val="28"/>
-          <w:szCs w:val="28"/>
-          <w:u w:val="single"/>
-          <w:lang w:val="es-CL"/>
-        </w:rPr>
-        <w:t>:</w:t>
-      </w:r>
-    </w:p>
-    <w:p>
-      <w:pPr>
-        <w:rPr>
           <w:color w:val="C00000"/>
           <w:lang w:val="es-CL"/>
         </w:rPr>
-      </w:pPr>
+        <w:t xml:space="preserve"> vs no-</w:t>
+      </w:r>
+      <w:proofErr w:type="spellStart"/>
       <w:r>
         <w:rPr>
           <w:color w:val="C00000"/>
           <w:lang w:val="es-CL"/>
         </w:rPr>
-        <w:t xml:space="preserve">En esta sección se deberán consignar observaciones/comentarios/sentencias que evalúen el trabajo realizado, así como los resultados obtenidos. En especial, se aconseja abundar alrededor del poder predictivo del análisis asintótico del peor/mejor caso y sobre la importancia de aspectos relacionados con la implementación (i.e. algoritmos </w:t>
+        <w:t>inplace</w:t>
+      </w:r>
+      <w:proofErr w:type="spellEnd"/>
+      <w:r>
+        <w:rPr>
+          <w:color w:val="C00000"/>
+          <w:lang w:val="es-CL"/>
+        </w:rPr>
+        <w:t>, preservación de la localidad de los datos, otros) en los resultados experimentales.</w:t>
+      </w:r>
+    </w:p>
+    <w:p>
+      <w:pPr>
+        <w:rPr>
+          <w:b/>
+          <w:bCs/>
+          <w:lang w:val="es-CL"/>
+        </w:rPr>
+      </w:pPr>
+      <w:r>
+        <w:rPr>
+          <w:b/>
+          <w:bCs/>
+          <w:lang w:val="es-CL"/>
+        </w:rPr>
+        <w:t>5. Conclusiones</w:t>
+      </w:r>
+    </w:p>
+    <w:p>
+      <w:pPr>
+        <w:rPr>
+          <w:b/>
+          <w:bCs/>
+          <w:lang w:val="es-CL"/>
+        </w:rPr>
+      </w:pPr>
+      <w:r>
+        <w:rPr>
+          <w:b/>
+          <w:bCs/>
+          <w:lang w:val="es-CL"/>
+        </w:rPr>
+        <w:t>5.1. Evaluación del Trabajo Realizado</w:t>
+      </w:r>
+    </w:p>
+    <w:p>
+      <w:pPr>
+        <w:numPr>
+          <w:ilvl w:val="0"/>
+          <w:numId w:val="12"/>
+        </w:numPr>
+        <w:rPr>
+          <w:color w:val="FF0000"/>
+          <w:lang w:val="es-CL"/>
+        </w:rPr>
+      </w:pPr>
+      <w:r>
+        <w:rPr>
+          <w:color w:val="FF0000"/>
+          <w:lang w:val="es-CL"/>
+        </w:rPr>
+        <w:t>Reflexión sobre la efectividad de los algoritmos probados y cómo se comparan los resultados con las expectativas teóricas.</w:t>
+      </w:r>
+    </w:p>
+    <w:p>
+      <w:pPr>
+        <w:rPr>
+          <w:b/>
+          <w:bCs/>
+        </w:rPr>
+      </w:pPr>
+      <w:r>
+        <w:rPr>
+          <w:b/>
+          <w:bCs/>
+        </w:rPr>
+        <w:t xml:space="preserve">5.2. </w:t>
       </w:r>
       <w:proofErr w:type="spellStart"/>
       <w:r>
         <w:rPr>
-          <w:color w:val="C00000"/>
-          <w:lang w:val="es-CL"/>
-        </w:rPr>
-        <w:t>inplace</w:t>
+          <w:b/>
+          <w:bCs/>
+        </w:rPr>
+        <w:t>Importancia</w:t>
       </w:r>
       <w:proofErr w:type="spellEnd"/>
       <w:r>
         <w:rPr>
-          <w:color w:val="C00000"/>
-          <w:lang w:val="es-CL"/>
-        </w:rPr>
-        <w:t xml:space="preserve"> vs no-</w:t>
+          <w:b/>
+          <w:bCs/>
+        </w:rPr>
+        <w:t xml:space="preserve"> del </w:t>
       </w:r>
       <w:proofErr w:type="spellStart"/>
       <w:r>
         <w:rPr>
-          <w:color w:val="C00000"/>
-          <w:lang w:val="es-CL"/>
-        </w:rPr>
-        <w:t>inplace</w:t>
+          <w:b/>
+          <w:bCs/>
+        </w:rPr>
+        <w:t>Análisis</w:t>
       </w:r>
       <w:proofErr w:type="spellEnd"/>
       <w:r>
         <w:rPr>
-          <w:color w:val="C00000"/>
-          <w:lang w:val="es-CL"/>
-        </w:rPr>
-        <w:t>, preservación de la localidad de los datos, otros) en los resultados experimentales.</w:t>
-      </w:r>
+          <w:b/>
+          <w:bCs/>
+        </w:rPr>
+        <w:t xml:space="preserve"> </w:t>
+      </w:r>
+      <w:proofErr w:type="spellStart"/>
+      <w:r>
+        <w:rPr>
+          <w:b/>
+          <w:bCs/>
+        </w:rPr>
+        <w:t>Asintótico</w:t>
+      </w:r>
+      <w:proofErr w:type="spellEnd"/>
+    </w:p>
+    <w:p>
+      <w:pPr>
+        <w:numPr>
+          <w:ilvl w:val="0"/>
+          <w:numId w:val="13"/>
+        </w:numPr>
+        <w:rPr>
+          <w:color w:val="FF0000"/>
+          <w:lang w:val="es-CL"/>
+        </w:rPr>
+      </w:pPr>
+      <w:r>
+        <w:rPr>
+          <w:color w:val="FF0000"/>
+          <w:lang w:val="es-CL"/>
+        </w:rPr>
+        <w:t>Discusión sobre la relevancia del análisis de complejidad asintótica para predecir el comportamiento de los algoritmos en la práctica.</w:t>
+      </w:r>
+    </w:p>
+    <w:p>
+      <w:pPr>
+        <w:rPr>
+          <w:b/>
+          <w:bCs/>
+        </w:rPr>
+      </w:pPr>
+      <w:r>
+        <w:rPr>
+          <w:b/>
+          <w:bCs/>
+        </w:rPr>
+        <w:t xml:space="preserve">5.3. </w:t>
+      </w:r>
+      <w:proofErr w:type="spellStart"/>
+      <w:r>
+        <w:rPr>
+          <w:b/>
+          <w:bCs/>
+        </w:rPr>
+        <w:t>Factores</w:t>
+      </w:r>
+      <w:proofErr w:type="spellEnd"/>
+      <w:r>
+        <w:rPr>
+          <w:b/>
+          <w:bCs/>
+        </w:rPr>
+        <w:t xml:space="preserve"> de </w:t>
+      </w:r>
+      <w:proofErr w:type="spellStart"/>
+      <w:r>
+        <w:rPr>
+          <w:b/>
+          <w:bCs/>
+        </w:rPr>
+        <w:t>Implementación</w:t>
+      </w:r>
+      <w:proofErr w:type="spellEnd"/>
+    </w:p>
+    <w:p>
+      <w:pPr>
+        <w:numPr>
+          <w:ilvl w:val="0"/>
+          <w:numId w:val="14"/>
+        </w:numPr>
+        <w:rPr>
+          <w:color w:val="FF0000"/>
+          <w:lang w:val="es-CL"/>
+        </w:rPr>
+      </w:pPr>
+      <w:r>
+        <w:rPr>
+          <w:color w:val="FF0000"/>
+          <w:lang w:val="es-CL"/>
+        </w:rPr>
+        <w:t xml:space="preserve">Consideraciones sobre factores como la localidad de los datos, la diferencia entre algoritmos </w:t>
+      </w:r>
+      <w:proofErr w:type="spellStart"/>
+      <w:r>
+        <w:rPr>
+          <w:color w:val="FF0000"/>
+          <w:lang w:val="es-CL"/>
+        </w:rPr>
+        <w:t>in-place</w:t>
+      </w:r>
+      <w:proofErr w:type="spellEnd"/>
+      <w:r>
+        <w:rPr>
+          <w:color w:val="FF0000"/>
+          <w:lang w:val="es-CL"/>
+        </w:rPr>
+        <w:t xml:space="preserve"> y no </w:t>
+      </w:r>
+      <w:proofErr w:type="spellStart"/>
+      <w:r>
+        <w:rPr>
+          <w:color w:val="FF0000"/>
+          <w:lang w:val="es-CL"/>
+        </w:rPr>
+        <w:t>in-place</w:t>
+      </w:r>
+      <w:proofErr w:type="spellEnd"/>
+      <w:r>
+        <w:rPr>
+          <w:color w:val="FF0000"/>
+          <w:lang w:val="es-CL"/>
+        </w:rPr>
+        <w:t>, y cómo estos afectan el rendimiento en la práctica.</w:t>
+      </w:r>
+    </w:p>
+    <w:p>
+      <w:pPr>
+        <w:rPr>
+          <w:color w:val="FF0000"/>
+          <w:lang w:val="es-CL"/>
+        </w:rPr>
+      </w:pPr>
     </w:p>
     <w:sectPr>
       <w:pgSz w:w="12240" w:h="15840"/>
@@ -719,6 +2423,751 @@
 <file path=word/numbering.xml><?xml version="1.0" encoding="utf-8"?>
 <w:numbering xmlns:wpc="http://schemas.microsoft.com/office/word/2010/wordprocessingCanvas" xmlns:cx="http://schemas.microsoft.com/office/drawing/2014/chartex" xmlns:cx1="http://schemas.microsoft.com/office/drawing/2015/9/8/chartex" xmlns:cx2="http://schemas.microsoft.com/office/drawing/2015/10/21/chartex" xmlns:cx3="http://schemas.microsoft.com/office/drawing/2016/5/9/chartex" xmlns:cx4="http://schemas.microsoft.com/office/drawing/2016/5/10/chartex" xmlns:cx5="http://schemas.microsoft.com/office/drawing/2016/5/11/chartex" xmlns:cx6="http://schemas.microsoft.com/office/drawing/2016/5/12/chartex" xmlns:cx7="http://schemas.microsoft.com/office/drawing/2016/5/13/chartex" xmlns:cx8="http://schemas.microsoft.com/office/drawing/2016/5/14/chartex" xmlns:mc="http://schemas.openxmlformats.org/markup-compatibility/2006" xmlns:aink="http://schemas.microsoft.com/office/drawing/2016/ink" xmlns:am3d="http://schemas.microsoft.com/office/drawing/2017/model3d" xmlns:o="urn:schemas-microsoft-com:office:office" xmlns:oel="http://schemas.microsoft.com/office/2019/extlst" xmlns:r="http://schemas.openxmlformats.org/officeDocument/2006/relationships" xmlns:m="http://schemas.openxmlformats.org/officeDocument/2006/math" xmlns:v="urn:schemas-microsoft-com:vml" xmlns:wp14="http://schemas.microsoft.com/office/word/2010/wordprocessingDrawing" xmlns:wp="http://schemas.openxmlformats.org/drawingml/2006/wordprocessingDrawing" xmlns:w10="urn:schemas-microsoft-com:office:word" xmlns:w="http://schemas.openxmlformats.org/wordprocessingml/2006/main" xmlns:w14="http://schemas.microsoft.com/office/word/2010/wordml" xmlns:w15="http://schemas.microsoft.com/office/word/2012/wordml" xmlns:w16cex="http://schemas.microsoft.com/office/word/2018/wordml/cex" xmlns:w16cid="http://schemas.microsoft.com/office/word/2016/wordml/cid" xmlns:w16="http://schemas.microsoft.com/office/word/2018/wordml" xmlns:w16du="http://schemas.microsoft.com/office/word/2023/wordml/word16du" xmlns:w16sdtdh="http://schemas.microsoft.com/office/word/2020/wordml/sdtdatahash" xmlns:w16se="http://schemas.microsoft.com/office/word/2015/wordml/symex" xmlns:wpg="http://schemas.microsoft.com/office/word/2010/wordprocessingGroup" xmlns:wpi="http://schemas.microsoft.com/office/word/2010/wordprocessingInk" xmlns:wne="http://schemas.microsoft.com/office/word/2006/wordml" xmlns:wps="http://schemas.microsoft.com/office/word/2010/wordprocessingShape" mc:Ignorable="w14 w15 w16se w16cid w16 w16cex w16sdtdh w16du wp14">
   <w:abstractNum w:abstractNumId="0" w15:restartNumberingAfterBreak="0">
+    <w:nsid w:val="0DAB192E"/>
+    <w:multiLevelType w:val="multilevel"/>
+    <w:tmpl w:val="713224AE"/>
+    <w:lvl w:ilvl="0">
+      <w:start w:val="1"/>
+      <w:numFmt w:val="bullet"/>
+      <w:lvlText w:val=""/>
+      <w:lvlJc w:val="left"/>
+      <w:pPr>
+        <w:tabs>
+          <w:tab w:val="num" w:pos="720"/>
+        </w:tabs>
+        <w:ind w:left="720" w:hanging="360"/>
+      </w:pPr>
+      <w:rPr>
+        <w:rFonts w:ascii="Symbol" w:hAnsi="Symbol" w:hint="default"/>
+        <w:sz w:val="20"/>
+      </w:rPr>
+    </w:lvl>
+    <w:lvl w:ilvl="1" w:tentative="1">
+      <w:start w:val="1"/>
+      <w:numFmt w:val="bullet"/>
+      <w:lvlText w:val="o"/>
+      <w:lvlJc w:val="left"/>
+      <w:pPr>
+        <w:tabs>
+          <w:tab w:val="num" w:pos="1440"/>
+        </w:tabs>
+        <w:ind w:left="1440" w:hanging="360"/>
+      </w:pPr>
+      <w:rPr>
+        <w:rFonts w:ascii="Courier New" w:hAnsi="Courier New" w:hint="default"/>
+        <w:sz w:val="20"/>
+      </w:rPr>
+    </w:lvl>
+    <w:lvl w:ilvl="2" w:tentative="1">
+      <w:start w:val="1"/>
+      <w:numFmt w:val="bullet"/>
+      <w:lvlText w:val=""/>
+      <w:lvlJc w:val="left"/>
+      <w:pPr>
+        <w:tabs>
+          <w:tab w:val="num" w:pos="2160"/>
+        </w:tabs>
+        <w:ind w:left="2160" w:hanging="360"/>
+      </w:pPr>
+      <w:rPr>
+        <w:rFonts w:ascii="Wingdings" w:hAnsi="Wingdings" w:hint="default"/>
+        <w:sz w:val="20"/>
+      </w:rPr>
+    </w:lvl>
+    <w:lvl w:ilvl="3" w:tentative="1">
+      <w:start w:val="1"/>
+      <w:numFmt w:val="bullet"/>
+      <w:lvlText w:val=""/>
+      <w:lvlJc w:val="left"/>
+      <w:pPr>
+        <w:tabs>
+          <w:tab w:val="num" w:pos="2880"/>
+        </w:tabs>
+        <w:ind w:left="2880" w:hanging="360"/>
+      </w:pPr>
+      <w:rPr>
+        <w:rFonts w:ascii="Wingdings" w:hAnsi="Wingdings" w:hint="default"/>
+        <w:sz w:val="20"/>
+      </w:rPr>
+    </w:lvl>
+    <w:lvl w:ilvl="4" w:tentative="1">
+      <w:start w:val="1"/>
+      <w:numFmt w:val="bullet"/>
+      <w:lvlText w:val=""/>
+      <w:lvlJc w:val="left"/>
+      <w:pPr>
+        <w:tabs>
+          <w:tab w:val="num" w:pos="3600"/>
+        </w:tabs>
+        <w:ind w:left="3600" w:hanging="360"/>
+      </w:pPr>
+      <w:rPr>
+        <w:rFonts w:ascii="Wingdings" w:hAnsi="Wingdings" w:hint="default"/>
+        <w:sz w:val="20"/>
+      </w:rPr>
+    </w:lvl>
+    <w:lvl w:ilvl="5" w:tentative="1">
+      <w:start w:val="1"/>
+      <w:numFmt w:val="bullet"/>
+      <w:lvlText w:val=""/>
+      <w:lvlJc w:val="left"/>
+      <w:pPr>
+        <w:tabs>
+          <w:tab w:val="num" w:pos="4320"/>
+        </w:tabs>
+        <w:ind w:left="4320" w:hanging="360"/>
+      </w:pPr>
+      <w:rPr>
+        <w:rFonts w:ascii="Wingdings" w:hAnsi="Wingdings" w:hint="default"/>
+        <w:sz w:val="20"/>
+      </w:rPr>
+    </w:lvl>
+    <w:lvl w:ilvl="6" w:tentative="1">
+      <w:start w:val="1"/>
+      <w:numFmt w:val="bullet"/>
+      <w:lvlText w:val=""/>
+      <w:lvlJc w:val="left"/>
+      <w:pPr>
+        <w:tabs>
+          <w:tab w:val="num" w:pos="5040"/>
+        </w:tabs>
+        <w:ind w:left="5040" w:hanging="360"/>
+      </w:pPr>
+      <w:rPr>
+        <w:rFonts w:ascii="Wingdings" w:hAnsi="Wingdings" w:hint="default"/>
+        <w:sz w:val="20"/>
+      </w:rPr>
+    </w:lvl>
+    <w:lvl w:ilvl="7" w:tentative="1">
+      <w:start w:val="1"/>
+      <w:numFmt w:val="bullet"/>
+      <w:lvlText w:val=""/>
+      <w:lvlJc w:val="left"/>
+      <w:pPr>
+        <w:tabs>
+          <w:tab w:val="num" w:pos="5760"/>
+        </w:tabs>
+        <w:ind w:left="5760" w:hanging="360"/>
+      </w:pPr>
+      <w:rPr>
+        <w:rFonts w:ascii="Wingdings" w:hAnsi="Wingdings" w:hint="default"/>
+        <w:sz w:val="20"/>
+      </w:rPr>
+    </w:lvl>
+    <w:lvl w:ilvl="8" w:tentative="1">
+      <w:start w:val="1"/>
+      <w:numFmt w:val="bullet"/>
+      <w:lvlText w:val=""/>
+      <w:lvlJc w:val="left"/>
+      <w:pPr>
+        <w:tabs>
+          <w:tab w:val="num" w:pos="6480"/>
+        </w:tabs>
+        <w:ind w:left="6480" w:hanging="360"/>
+      </w:pPr>
+      <w:rPr>
+        <w:rFonts w:ascii="Wingdings" w:hAnsi="Wingdings" w:hint="default"/>
+        <w:sz w:val="20"/>
+      </w:rPr>
+    </w:lvl>
+  </w:abstractNum>
+  <w:abstractNum w:abstractNumId="1" w15:restartNumberingAfterBreak="0">
+    <w:nsid w:val="15A46DE1"/>
+    <w:multiLevelType w:val="multilevel"/>
+    <w:tmpl w:val="57C48FEC"/>
+    <w:lvl w:ilvl="0">
+      <w:start w:val="1"/>
+      <w:numFmt w:val="bullet"/>
+      <w:lvlText w:val=""/>
+      <w:lvlJc w:val="left"/>
+      <w:pPr>
+        <w:tabs>
+          <w:tab w:val="num" w:pos="720"/>
+        </w:tabs>
+        <w:ind w:left="720" w:hanging="360"/>
+      </w:pPr>
+      <w:rPr>
+        <w:rFonts w:ascii="Symbol" w:hAnsi="Symbol" w:hint="default"/>
+        <w:sz w:val="20"/>
+      </w:rPr>
+    </w:lvl>
+    <w:lvl w:ilvl="1" w:tentative="1">
+      <w:start w:val="1"/>
+      <w:numFmt w:val="bullet"/>
+      <w:lvlText w:val="o"/>
+      <w:lvlJc w:val="left"/>
+      <w:pPr>
+        <w:tabs>
+          <w:tab w:val="num" w:pos="1440"/>
+        </w:tabs>
+        <w:ind w:left="1440" w:hanging="360"/>
+      </w:pPr>
+      <w:rPr>
+        <w:rFonts w:ascii="Courier New" w:hAnsi="Courier New" w:hint="default"/>
+        <w:sz w:val="20"/>
+      </w:rPr>
+    </w:lvl>
+    <w:lvl w:ilvl="2" w:tentative="1">
+      <w:start w:val="1"/>
+      <w:numFmt w:val="bullet"/>
+      <w:lvlText w:val=""/>
+      <w:lvlJc w:val="left"/>
+      <w:pPr>
+        <w:tabs>
+          <w:tab w:val="num" w:pos="2160"/>
+        </w:tabs>
+        <w:ind w:left="2160" w:hanging="360"/>
+      </w:pPr>
+      <w:rPr>
+        <w:rFonts w:ascii="Wingdings" w:hAnsi="Wingdings" w:hint="default"/>
+        <w:sz w:val="20"/>
+      </w:rPr>
+    </w:lvl>
+    <w:lvl w:ilvl="3" w:tentative="1">
+      <w:start w:val="1"/>
+      <w:numFmt w:val="bullet"/>
+      <w:lvlText w:val=""/>
+      <w:lvlJc w:val="left"/>
+      <w:pPr>
+        <w:tabs>
+          <w:tab w:val="num" w:pos="2880"/>
+        </w:tabs>
+        <w:ind w:left="2880" w:hanging="360"/>
+      </w:pPr>
+      <w:rPr>
+        <w:rFonts w:ascii="Wingdings" w:hAnsi="Wingdings" w:hint="default"/>
+        <w:sz w:val="20"/>
+      </w:rPr>
+    </w:lvl>
+    <w:lvl w:ilvl="4" w:tentative="1">
+      <w:start w:val="1"/>
+      <w:numFmt w:val="bullet"/>
+      <w:lvlText w:val=""/>
+      <w:lvlJc w:val="left"/>
+      <w:pPr>
+        <w:tabs>
+          <w:tab w:val="num" w:pos="3600"/>
+        </w:tabs>
+        <w:ind w:left="3600" w:hanging="360"/>
+      </w:pPr>
+      <w:rPr>
+        <w:rFonts w:ascii="Wingdings" w:hAnsi="Wingdings" w:hint="default"/>
+        <w:sz w:val="20"/>
+      </w:rPr>
+    </w:lvl>
+    <w:lvl w:ilvl="5" w:tentative="1">
+      <w:start w:val="1"/>
+      <w:numFmt w:val="bullet"/>
+      <w:lvlText w:val=""/>
+      <w:lvlJc w:val="left"/>
+      <w:pPr>
+        <w:tabs>
+          <w:tab w:val="num" w:pos="4320"/>
+        </w:tabs>
+        <w:ind w:left="4320" w:hanging="360"/>
+      </w:pPr>
+      <w:rPr>
+        <w:rFonts w:ascii="Wingdings" w:hAnsi="Wingdings" w:hint="default"/>
+        <w:sz w:val="20"/>
+      </w:rPr>
+    </w:lvl>
+    <w:lvl w:ilvl="6" w:tentative="1">
+      <w:start w:val="1"/>
+      <w:numFmt w:val="bullet"/>
+      <w:lvlText w:val=""/>
+      <w:lvlJc w:val="left"/>
+      <w:pPr>
+        <w:tabs>
+          <w:tab w:val="num" w:pos="5040"/>
+        </w:tabs>
+        <w:ind w:left="5040" w:hanging="360"/>
+      </w:pPr>
+      <w:rPr>
+        <w:rFonts w:ascii="Wingdings" w:hAnsi="Wingdings" w:hint="default"/>
+        <w:sz w:val="20"/>
+      </w:rPr>
+    </w:lvl>
+    <w:lvl w:ilvl="7" w:tentative="1">
+      <w:start w:val="1"/>
+      <w:numFmt w:val="bullet"/>
+      <w:lvlText w:val=""/>
+      <w:lvlJc w:val="left"/>
+      <w:pPr>
+        <w:tabs>
+          <w:tab w:val="num" w:pos="5760"/>
+        </w:tabs>
+        <w:ind w:left="5760" w:hanging="360"/>
+      </w:pPr>
+      <w:rPr>
+        <w:rFonts w:ascii="Wingdings" w:hAnsi="Wingdings" w:hint="default"/>
+        <w:sz w:val="20"/>
+      </w:rPr>
+    </w:lvl>
+    <w:lvl w:ilvl="8" w:tentative="1">
+      <w:start w:val="1"/>
+      <w:numFmt w:val="bullet"/>
+      <w:lvlText w:val=""/>
+      <w:lvlJc w:val="left"/>
+      <w:pPr>
+        <w:tabs>
+          <w:tab w:val="num" w:pos="6480"/>
+        </w:tabs>
+        <w:ind w:left="6480" w:hanging="360"/>
+      </w:pPr>
+      <w:rPr>
+        <w:rFonts w:ascii="Wingdings" w:hAnsi="Wingdings" w:hint="default"/>
+        <w:sz w:val="20"/>
+      </w:rPr>
+    </w:lvl>
+  </w:abstractNum>
+  <w:abstractNum w:abstractNumId="2" w15:restartNumberingAfterBreak="0">
+    <w:nsid w:val="17501D96"/>
+    <w:multiLevelType w:val="multilevel"/>
+    <w:tmpl w:val="5852C4D6"/>
+    <w:lvl w:ilvl="0">
+      <w:start w:val="1"/>
+      <w:numFmt w:val="bullet"/>
+      <w:lvlText w:val=""/>
+      <w:lvlJc w:val="left"/>
+      <w:pPr>
+        <w:tabs>
+          <w:tab w:val="num" w:pos="720"/>
+        </w:tabs>
+        <w:ind w:left="720" w:hanging="360"/>
+      </w:pPr>
+      <w:rPr>
+        <w:rFonts w:ascii="Symbol" w:hAnsi="Symbol" w:hint="default"/>
+        <w:sz w:val="20"/>
+      </w:rPr>
+    </w:lvl>
+    <w:lvl w:ilvl="1" w:tentative="1">
+      <w:start w:val="1"/>
+      <w:numFmt w:val="bullet"/>
+      <w:lvlText w:val="o"/>
+      <w:lvlJc w:val="left"/>
+      <w:pPr>
+        <w:tabs>
+          <w:tab w:val="num" w:pos="1440"/>
+        </w:tabs>
+        <w:ind w:left="1440" w:hanging="360"/>
+      </w:pPr>
+      <w:rPr>
+        <w:rFonts w:ascii="Courier New" w:hAnsi="Courier New" w:hint="default"/>
+        <w:sz w:val="20"/>
+      </w:rPr>
+    </w:lvl>
+    <w:lvl w:ilvl="2" w:tentative="1">
+      <w:start w:val="1"/>
+      <w:numFmt w:val="bullet"/>
+      <w:lvlText w:val=""/>
+      <w:lvlJc w:val="left"/>
+      <w:pPr>
+        <w:tabs>
+          <w:tab w:val="num" w:pos="2160"/>
+        </w:tabs>
+        <w:ind w:left="2160" w:hanging="360"/>
+      </w:pPr>
+      <w:rPr>
+        <w:rFonts w:ascii="Wingdings" w:hAnsi="Wingdings" w:hint="default"/>
+        <w:sz w:val="20"/>
+      </w:rPr>
+    </w:lvl>
+    <w:lvl w:ilvl="3" w:tentative="1">
+      <w:start w:val="1"/>
+      <w:numFmt w:val="bullet"/>
+      <w:lvlText w:val=""/>
+      <w:lvlJc w:val="left"/>
+      <w:pPr>
+        <w:tabs>
+          <w:tab w:val="num" w:pos="2880"/>
+        </w:tabs>
+        <w:ind w:left="2880" w:hanging="360"/>
+      </w:pPr>
+      <w:rPr>
+        <w:rFonts w:ascii="Wingdings" w:hAnsi="Wingdings" w:hint="default"/>
+        <w:sz w:val="20"/>
+      </w:rPr>
+    </w:lvl>
+    <w:lvl w:ilvl="4" w:tentative="1">
+      <w:start w:val="1"/>
+      <w:numFmt w:val="bullet"/>
+      <w:lvlText w:val=""/>
+      <w:lvlJc w:val="left"/>
+      <w:pPr>
+        <w:tabs>
+          <w:tab w:val="num" w:pos="3600"/>
+        </w:tabs>
+        <w:ind w:left="3600" w:hanging="360"/>
+      </w:pPr>
+      <w:rPr>
+        <w:rFonts w:ascii="Wingdings" w:hAnsi="Wingdings" w:hint="default"/>
+        <w:sz w:val="20"/>
+      </w:rPr>
+    </w:lvl>
+    <w:lvl w:ilvl="5" w:tentative="1">
+      <w:start w:val="1"/>
+      <w:numFmt w:val="bullet"/>
+      <w:lvlText w:val=""/>
+      <w:lvlJc w:val="left"/>
+      <w:pPr>
+        <w:tabs>
+          <w:tab w:val="num" w:pos="4320"/>
+        </w:tabs>
+        <w:ind w:left="4320" w:hanging="360"/>
+      </w:pPr>
+      <w:rPr>
+        <w:rFonts w:ascii="Wingdings" w:hAnsi="Wingdings" w:hint="default"/>
+        <w:sz w:val="20"/>
+      </w:rPr>
+    </w:lvl>
+    <w:lvl w:ilvl="6" w:tentative="1">
+      <w:start w:val="1"/>
+      <w:numFmt w:val="bullet"/>
+      <w:lvlText w:val=""/>
+      <w:lvlJc w:val="left"/>
+      <w:pPr>
+        <w:tabs>
+          <w:tab w:val="num" w:pos="5040"/>
+        </w:tabs>
+        <w:ind w:left="5040" w:hanging="360"/>
+      </w:pPr>
+      <w:rPr>
+        <w:rFonts w:ascii="Wingdings" w:hAnsi="Wingdings" w:hint="default"/>
+        <w:sz w:val="20"/>
+      </w:rPr>
+    </w:lvl>
+    <w:lvl w:ilvl="7" w:tentative="1">
+      <w:start w:val="1"/>
+      <w:numFmt w:val="bullet"/>
+      <w:lvlText w:val=""/>
+      <w:lvlJc w:val="left"/>
+      <w:pPr>
+        <w:tabs>
+          <w:tab w:val="num" w:pos="5760"/>
+        </w:tabs>
+        <w:ind w:left="5760" w:hanging="360"/>
+      </w:pPr>
+      <w:rPr>
+        <w:rFonts w:ascii="Wingdings" w:hAnsi="Wingdings" w:hint="default"/>
+        <w:sz w:val="20"/>
+      </w:rPr>
+    </w:lvl>
+    <w:lvl w:ilvl="8" w:tentative="1">
+      <w:start w:val="1"/>
+      <w:numFmt w:val="bullet"/>
+      <w:lvlText w:val=""/>
+      <w:lvlJc w:val="left"/>
+      <w:pPr>
+        <w:tabs>
+          <w:tab w:val="num" w:pos="6480"/>
+        </w:tabs>
+        <w:ind w:left="6480" w:hanging="360"/>
+      </w:pPr>
+      <w:rPr>
+        <w:rFonts w:ascii="Wingdings" w:hAnsi="Wingdings" w:hint="default"/>
+        <w:sz w:val="20"/>
+      </w:rPr>
+    </w:lvl>
+  </w:abstractNum>
+  <w:abstractNum w:abstractNumId="3" w15:restartNumberingAfterBreak="0">
+    <w:nsid w:val="23466132"/>
+    <w:multiLevelType w:val="multilevel"/>
+    <w:tmpl w:val="225EF868"/>
+    <w:lvl w:ilvl="0">
+      <w:start w:val="1"/>
+      <w:numFmt w:val="bullet"/>
+      <w:lvlText w:val=""/>
+      <w:lvlJc w:val="left"/>
+      <w:pPr>
+        <w:tabs>
+          <w:tab w:val="num" w:pos="720"/>
+        </w:tabs>
+        <w:ind w:left="720" w:hanging="360"/>
+      </w:pPr>
+      <w:rPr>
+        <w:rFonts w:ascii="Symbol" w:hAnsi="Symbol" w:hint="default"/>
+        <w:sz w:val="20"/>
+      </w:rPr>
+    </w:lvl>
+    <w:lvl w:ilvl="1" w:tentative="1">
+      <w:start w:val="1"/>
+      <w:numFmt w:val="bullet"/>
+      <w:lvlText w:val="o"/>
+      <w:lvlJc w:val="left"/>
+      <w:pPr>
+        <w:tabs>
+          <w:tab w:val="num" w:pos="1440"/>
+        </w:tabs>
+        <w:ind w:left="1440" w:hanging="360"/>
+      </w:pPr>
+      <w:rPr>
+        <w:rFonts w:ascii="Courier New" w:hAnsi="Courier New" w:hint="default"/>
+        <w:sz w:val="20"/>
+      </w:rPr>
+    </w:lvl>
+    <w:lvl w:ilvl="2" w:tentative="1">
+      <w:start w:val="1"/>
+      <w:numFmt w:val="bullet"/>
+      <w:lvlText w:val=""/>
+      <w:lvlJc w:val="left"/>
+      <w:pPr>
+        <w:tabs>
+          <w:tab w:val="num" w:pos="2160"/>
+        </w:tabs>
+        <w:ind w:left="2160" w:hanging="360"/>
+      </w:pPr>
+      <w:rPr>
+        <w:rFonts w:ascii="Wingdings" w:hAnsi="Wingdings" w:hint="default"/>
+        <w:sz w:val="20"/>
+      </w:rPr>
+    </w:lvl>
+    <w:lvl w:ilvl="3" w:tentative="1">
+      <w:start w:val="1"/>
+      <w:numFmt w:val="bullet"/>
+      <w:lvlText w:val=""/>
+      <w:lvlJc w:val="left"/>
+      <w:pPr>
+        <w:tabs>
+          <w:tab w:val="num" w:pos="2880"/>
+        </w:tabs>
+        <w:ind w:left="2880" w:hanging="360"/>
+      </w:pPr>
+      <w:rPr>
+        <w:rFonts w:ascii="Wingdings" w:hAnsi="Wingdings" w:hint="default"/>
+        <w:sz w:val="20"/>
+      </w:rPr>
+    </w:lvl>
+    <w:lvl w:ilvl="4" w:tentative="1">
+      <w:start w:val="1"/>
+      <w:numFmt w:val="bullet"/>
+      <w:lvlText w:val=""/>
+      <w:lvlJc w:val="left"/>
+      <w:pPr>
+        <w:tabs>
+          <w:tab w:val="num" w:pos="3600"/>
+        </w:tabs>
+        <w:ind w:left="3600" w:hanging="360"/>
+      </w:pPr>
+      <w:rPr>
+        <w:rFonts w:ascii="Wingdings" w:hAnsi="Wingdings" w:hint="default"/>
+        <w:sz w:val="20"/>
+      </w:rPr>
+    </w:lvl>
+    <w:lvl w:ilvl="5" w:tentative="1">
+      <w:start w:val="1"/>
+      <w:numFmt w:val="bullet"/>
+      <w:lvlText w:val=""/>
+      <w:lvlJc w:val="left"/>
+      <w:pPr>
+        <w:tabs>
+          <w:tab w:val="num" w:pos="4320"/>
+        </w:tabs>
+        <w:ind w:left="4320" w:hanging="360"/>
+      </w:pPr>
+      <w:rPr>
+        <w:rFonts w:ascii="Wingdings" w:hAnsi="Wingdings" w:hint="default"/>
+        <w:sz w:val="20"/>
+      </w:rPr>
+    </w:lvl>
+    <w:lvl w:ilvl="6" w:tentative="1">
+      <w:start w:val="1"/>
+      <w:numFmt w:val="bullet"/>
+      <w:lvlText w:val=""/>
+      <w:lvlJc w:val="left"/>
+      <w:pPr>
+        <w:tabs>
+          <w:tab w:val="num" w:pos="5040"/>
+        </w:tabs>
+        <w:ind w:left="5040" w:hanging="360"/>
+      </w:pPr>
+      <w:rPr>
+        <w:rFonts w:ascii="Wingdings" w:hAnsi="Wingdings" w:hint="default"/>
+        <w:sz w:val="20"/>
+      </w:rPr>
+    </w:lvl>
+    <w:lvl w:ilvl="7" w:tentative="1">
+      <w:start w:val="1"/>
+      <w:numFmt w:val="bullet"/>
+      <w:lvlText w:val=""/>
+      <w:lvlJc w:val="left"/>
+      <w:pPr>
+        <w:tabs>
+          <w:tab w:val="num" w:pos="5760"/>
+        </w:tabs>
+        <w:ind w:left="5760" w:hanging="360"/>
+      </w:pPr>
+      <w:rPr>
+        <w:rFonts w:ascii="Wingdings" w:hAnsi="Wingdings" w:hint="default"/>
+        <w:sz w:val="20"/>
+      </w:rPr>
+    </w:lvl>
+    <w:lvl w:ilvl="8" w:tentative="1">
+      <w:start w:val="1"/>
+      <w:numFmt w:val="bullet"/>
+      <w:lvlText w:val=""/>
+      <w:lvlJc w:val="left"/>
+      <w:pPr>
+        <w:tabs>
+          <w:tab w:val="num" w:pos="6480"/>
+        </w:tabs>
+        <w:ind w:left="6480" w:hanging="360"/>
+      </w:pPr>
+      <w:rPr>
+        <w:rFonts w:ascii="Wingdings" w:hAnsi="Wingdings" w:hint="default"/>
+        <w:sz w:val="20"/>
+      </w:rPr>
+    </w:lvl>
+  </w:abstractNum>
+  <w:abstractNum w:abstractNumId="4" w15:restartNumberingAfterBreak="0">
+    <w:nsid w:val="252C3ACD"/>
+    <w:multiLevelType w:val="multilevel"/>
+    <w:tmpl w:val="1A347B28"/>
+    <w:lvl w:ilvl="0">
+      <w:start w:val="1"/>
+      <w:numFmt w:val="bullet"/>
+      <w:lvlText w:val=""/>
+      <w:lvlJc w:val="left"/>
+      <w:pPr>
+        <w:tabs>
+          <w:tab w:val="num" w:pos="720"/>
+        </w:tabs>
+        <w:ind w:left="720" w:hanging="360"/>
+      </w:pPr>
+      <w:rPr>
+        <w:rFonts w:ascii="Symbol" w:hAnsi="Symbol" w:hint="default"/>
+        <w:sz w:val="20"/>
+      </w:rPr>
+    </w:lvl>
+    <w:lvl w:ilvl="1" w:tentative="1">
+      <w:start w:val="1"/>
+      <w:numFmt w:val="bullet"/>
+      <w:lvlText w:val="o"/>
+      <w:lvlJc w:val="left"/>
+      <w:pPr>
+        <w:tabs>
+          <w:tab w:val="num" w:pos="1440"/>
+        </w:tabs>
+        <w:ind w:left="1440" w:hanging="360"/>
+      </w:pPr>
+      <w:rPr>
+        <w:rFonts w:ascii="Courier New" w:hAnsi="Courier New" w:hint="default"/>
+        <w:sz w:val="20"/>
+      </w:rPr>
+    </w:lvl>
+    <w:lvl w:ilvl="2" w:tentative="1">
+      <w:start w:val="1"/>
+      <w:numFmt w:val="bullet"/>
+      <w:lvlText w:val=""/>
+      <w:lvlJc w:val="left"/>
+      <w:pPr>
+        <w:tabs>
+          <w:tab w:val="num" w:pos="2160"/>
+        </w:tabs>
+        <w:ind w:left="2160" w:hanging="360"/>
+      </w:pPr>
+      <w:rPr>
+        <w:rFonts w:ascii="Wingdings" w:hAnsi="Wingdings" w:hint="default"/>
+        <w:sz w:val="20"/>
+      </w:rPr>
+    </w:lvl>
+    <w:lvl w:ilvl="3" w:tentative="1">
+      <w:start w:val="1"/>
+      <w:numFmt w:val="bullet"/>
+      <w:lvlText w:val=""/>
+      <w:lvlJc w:val="left"/>
+      <w:pPr>
+        <w:tabs>
+          <w:tab w:val="num" w:pos="2880"/>
+        </w:tabs>
+        <w:ind w:left="2880" w:hanging="360"/>
+      </w:pPr>
+      <w:rPr>
+        <w:rFonts w:ascii="Wingdings" w:hAnsi="Wingdings" w:hint="default"/>
+        <w:sz w:val="20"/>
+      </w:rPr>
+    </w:lvl>
+    <w:lvl w:ilvl="4" w:tentative="1">
+      <w:start w:val="1"/>
+      <w:numFmt w:val="bullet"/>
+      <w:lvlText w:val=""/>
+      <w:lvlJc w:val="left"/>
+      <w:pPr>
+        <w:tabs>
+          <w:tab w:val="num" w:pos="3600"/>
+        </w:tabs>
+        <w:ind w:left="3600" w:hanging="360"/>
+      </w:pPr>
+      <w:rPr>
+        <w:rFonts w:ascii="Wingdings" w:hAnsi="Wingdings" w:hint="default"/>
+        <w:sz w:val="20"/>
+      </w:rPr>
+    </w:lvl>
+    <w:lvl w:ilvl="5" w:tentative="1">
+      <w:start w:val="1"/>
+      <w:numFmt w:val="bullet"/>
+      <w:lvlText w:val=""/>
+      <w:lvlJc w:val="left"/>
+      <w:pPr>
+        <w:tabs>
+          <w:tab w:val="num" w:pos="4320"/>
+        </w:tabs>
+        <w:ind w:left="4320" w:hanging="360"/>
+      </w:pPr>
+      <w:rPr>
+        <w:rFonts w:ascii="Wingdings" w:hAnsi="Wingdings" w:hint="default"/>
+        <w:sz w:val="20"/>
+      </w:rPr>
+    </w:lvl>
+    <w:lvl w:ilvl="6" w:tentative="1">
+      <w:start w:val="1"/>
+      <w:numFmt w:val="bullet"/>
+      <w:lvlText w:val=""/>
+      <w:lvlJc w:val="left"/>
+      <w:pPr>
+        <w:tabs>
+          <w:tab w:val="num" w:pos="5040"/>
+        </w:tabs>
+        <w:ind w:left="5040" w:hanging="360"/>
+      </w:pPr>
+      <w:rPr>
+        <w:rFonts w:ascii="Wingdings" w:hAnsi="Wingdings" w:hint="default"/>
+        <w:sz w:val="20"/>
+      </w:rPr>
+    </w:lvl>
+    <w:lvl w:ilvl="7" w:tentative="1">
+      <w:start w:val="1"/>
+      <w:numFmt w:val="bullet"/>
+      <w:lvlText w:val=""/>
+      <w:lvlJc w:val="left"/>
+      <w:pPr>
+        <w:tabs>
+          <w:tab w:val="num" w:pos="5760"/>
+        </w:tabs>
+        <w:ind w:left="5760" w:hanging="360"/>
+      </w:pPr>
+      <w:rPr>
+        <w:rFonts w:ascii="Wingdings" w:hAnsi="Wingdings" w:hint="default"/>
+        <w:sz w:val="20"/>
+      </w:rPr>
+    </w:lvl>
+    <w:lvl w:ilvl="8" w:tentative="1">
+      <w:start w:val="1"/>
+      <w:numFmt w:val="bullet"/>
+      <w:lvlText w:val=""/>
+      <w:lvlJc w:val="left"/>
+      <w:pPr>
+        <w:tabs>
+          <w:tab w:val="num" w:pos="6480"/>
+        </w:tabs>
+        <w:ind w:left="6480" w:hanging="360"/>
+      </w:pPr>
+      <w:rPr>
+        <w:rFonts w:ascii="Wingdings" w:hAnsi="Wingdings" w:hint="default"/>
+        <w:sz w:val="20"/>
+      </w:rPr>
+    </w:lvl>
+  </w:abstractNum>
+  <w:abstractNum w:abstractNumId="5" w15:restartNumberingAfterBreak="0">
     <w:nsid w:val="2E4E10C0"/>
     <w:multiLevelType w:val="multilevel"/>
     <w:tmpl w:val="819C9E36"/>
@@ -867,7 +3316,753 @@
       </w:rPr>
     </w:lvl>
   </w:abstractNum>
-  <w:abstractNum w:abstractNumId="1" w15:restartNumberingAfterBreak="0">
+  <w:abstractNum w:abstractNumId="6" w15:restartNumberingAfterBreak="0">
+    <w:nsid w:val="37FD2946"/>
+    <w:multiLevelType w:val="multilevel"/>
+    <w:tmpl w:val="CE0880A6"/>
+    <w:lvl w:ilvl="0">
+      <w:start w:val="1"/>
+      <w:numFmt w:val="bullet"/>
+      <w:lvlText w:val=""/>
+      <w:lvlJc w:val="left"/>
+      <w:pPr>
+        <w:tabs>
+          <w:tab w:val="num" w:pos="720"/>
+        </w:tabs>
+        <w:ind w:left="720" w:hanging="360"/>
+      </w:pPr>
+      <w:rPr>
+        <w:rFonts w:ascii="Symbol" w:hAnsi="Symbol" w:hint="default"/>
+        <w:color w:val="auto"/>
+        <w:sz w:val="20"/>
+      </w:rPr>
+    </w:lvl>
+    <w:lvl w:ilvl="1" w:tentative="1">
+      <w:start w:val="1"/>
+      <w:numFmt w:val="bullet"/>
+      <w:lvlText w:val="o"/>
+      <w:lvlJc w:val="left"/>
+      <w:pPr>
+        <w:tabs>
+          <w:tab w:val="num" w:pos="1440"/>
+        </w:tabs>
+        <w:ind w:left="1440" w:hanging="360"/>
+      </w:pPr>
+      <w:rPr>
+        <w:rFonts w:ascii="Courier New" w:hAnsi="Courier New" w:hint="default"/>
+        <w:sz w:val="20"/>
+      </w:rPr>
+    </w:lvl>
+    <w:lvl w:ilvl="2" w:tentative="1">
+      <w:start w:val="1"/>
+      <w:numFmt w:val="bullet"/>
+      <w:lvlText w:val=""/>
+      <w:lvlJc w:val="left"/>
+      <w:pPr>
+        <w:tabs>
+          <w:tab w:val="num" w:pos="2160"/>
+        </w:tabs>
+        <w:ind w:left="2160" w:hanging="360"/>
+      </w:pPr>
+      <w:rPr>
+        <w:rFonts w:ascii="Wingdings" w:hAnsi="Wingdings" w:hint="default"/>
+        <w:sz w:val="20"/>
+      </w:rPr>
+    </w:lvl>
+    <w:lvl w:ilvl="3" w:tentative="1">
+      <w:start w:val="1"/>
+      <w:numFmt w:val="bullet"/>
+      <w:lvlText w:val=""/>
+      <w:lvlJc w:val="left"/>
+      <w:pPr>
+        <w:tabs>
+          <w:tab w:val="num" w:pos="2880"/>
+        </w:tabs>
+        <w:ind w:left="2880" w:hanging="360"/>
+      </w:pPr>
+      <w:rPr>
+        <w:rFonts w:ascii="Wingdings" w:hAnsi="Wingdings" w:hint="default"/>
+        <w:sz w:val="20"/>
+      </w:rPr>
+    </w:lvl>
+    <w:lvl w:ilvl="4" w:tentative="1">
+      <w:start w:val="1"/>
+      <w:numFmt w:val="bullet"/>
+      <w:lvlText w:val=""/>
+      <w:lvlJc w:val="left"/>
+      <w:pPr>
+        <w:tabs>
+          <w:tab w:val="num" w:pos="3600"/>
+        </w:tabs>
+        <w:ind w:left="3600" w:hanging="360"/>
+      </w:pPr>
+      <w:rPr>
+        <w:rFonts w:ascii="Wingdings" w:hAnsi="Wingdings" w:hint="default"/>
+        <w:sz w:val="20"/>
+      </w:rPr>
+    </w:lvl>
+    <w:lvl w:ilvl="5" w:tentative="1">
+      <w:start w:val="1"/>
+      <w:numFmt w:val="bullet"/>
+      <w:lvlText w:val=""/>
+      <w:lvlJc w:val="left"/>
+      <w:pPr>
+        <w:tabs>
+          <w:tab w:val="num" w:pos="4320"/>
+        </w:tabs>
+        <w:ind w:left="4320" w:hanging="360"/>
+      </w:pPr>
+      <w:rPr>
+        <w:rFonts w:ascii="Wingdings" w:hAnsi="Wingdings" w:hint="default"/>
+        <w:sz w:val="20"/>
+      </w:rPr>
+    </w:lvl>
+    <w:lvl w:ilvl="6" w:tentative="1">
+      <w:start w:val="1"/>
+      <w:numFmt w:val="bullet"/>
+      <w:lvlText w:val=""/>
+      <w:lvlJc w:val="left"/>
+      <w:pPr>
+        <w:tabs>
+          <w:tab w:val="num" w:pos="5040"/>
+        </w:tabs>
+        <w:ind w:left="5040" w:hanging="360"/>
+      </w:pPr>
+      <w:rPr>
+        <w:rFonts w:ascii="Wingdings" w:hAnsi="Wingdings" w:hint="default"/>
+        <w:sz w:val="20"/>
+      </w:rPr>
+    </w:lvl>
+    <w:lvl w:ilvl="7" w:tentative="1">
+      <w:start w:val="1"/>
+      <w:numFmt w:val="bullet"/>
+      <w:lvlText w:val=""/>
+      <w:lvlJc w:val="left"/>
+      <w:pPr>
+        <w:tabs>
+          <w:tab w:val="num" w:pos="5760"/>
+        </w:tabs>
+        <w:ind w:left="5760" w:hanging="360"/>
+      </w:pPr>
+      <w:rPr>
+        <w:rFonts w:ascii="Wingdings" w:hAnsi="Wingdings" w:hint="default"/>
+        <w:sz w:val="20"/>
+      </w:rPr>
+    </w:lvl>
+    <w:lvl w:ilvl="8" w:tentative="1">
+      <w:start w:val="1"/>
+      <w:numFmt w:val="bullet"/>
+      <w:lvlText w:val=""/>
+      <w:lvlJc w:val="left"/>
+      <w:pPr>
+        <w:tabs>
+          <w:tab w:val="num" w:pos="6480"/>
+        </w:tabs>
+        <w:ind w:left="6480" w:hanging="360"/>
+      </w:pPr>
+      <w:rPr>
+        <w:rFonts w:ascii="Wingdings" w:hAnsi="Wingdings" w:hint="default"/>
+        <w:sz w:val="20"/>
+      </w:rPr>
+    </w:lvl>
+  </w:abstractNum>
+  <w:abstractNum w:abstractNumId="7" w15:restartNumberingAfterBreak="0">
+    <w:nsid w:val="38264844"/>
+    <w:multiLevelType w:val="multilevel"/>
+    <w:tmpl w:val="2DA0BA2A"/>
+    <w:lvl w:ilvl="0">
+      <w:start w:val="1"/>
+      <w:numFmt w:val="bullet"/>
+      <w:lvlText w:val=""/>
+      <w:lvlJc w:val="left"/>
+      <w:pPr>
+        <w:tabs>
+          <w:tab w:val="num" w:pos="720"/>
+        </w:tabs>
+        <w:ind w:left="720" w:hanging="360"/>
+      </w:pPr>
+      <w:rPr>
+        <w:rFonts w:ascii="Symbol" w:hAnsi="Symbol" w:hint="default"/>
+        <w:sz w:val="20"/>
+      </w:rPr>
+    </w:lvl>
+    <w:lvl w:ilvl="1" w:tentative="1">
+      <w:start w:val="1"/>
+      <w:numFmt w:val="bullet"/>
+      <w:lvlText w:val="o"/>
+      <w:lvlJc w:val="left"/>
+      <w:pPr>
+        <w:tabs>
+          <w:tab w:val="num" w:pos="1440"/>
+        </w:tabs>
+        <w:ind w:left="1440" w:hanging="360"/>
+      </w:pPr>
+      <w:rPr>
+        <w:rFonts w:ascii="Courier New" w:hAnsi="Courier New" w:hint="default"/>
+        <w:sz w:val="20"/>
+      </w:rPr>
+    </w:lvl>
+    <w:lvl w:ilvl="2" w:tentative="1">
+      <w:start w:val="1"/>
+      <w:numFmt w:val="bullet"/>
+      <w:lvlText w:val=""/>
+      <w:lvlJc w:val="left"/>
+      <w:pPr>
+        <w:tabs>
+          <w:tab w:val="num" w:pos="2160"/>
+        </w:tabs>
+        <w:ind w:left="2160" w:hanging="360"/>
+      </w:pPr>
+      <w:rPr>
+        <w:rFonts w:ascii="Wingdings" w:hAnsi="Wingdings" w:hint="default"/>
+        <w:sz w:val="20"/>
+      </w:rPr>
+    </w:lvl>
+    <w:lvl w:ilvl="3" w:tentative="1">
+      <w:start w:val="1"/>
+      <w:numFmt w:val="bullet"/>
+      <w:lvlText w:val=""/>
+      <w:lvlJc w:val="left"/>
+      <w:pPr>
+        <w:tabs>
+          <w:tab w:val="num" w:pos="2880"/>
+        </w:tabs>
+        <w:ind w:left="2880" w:hanging="360"/>
+      </w:pPr>
+      <w:rPr>
+        <w:rFonts w:ascii="Wingdings" w:hAnsi="Wingdings" w:hint="default"/>
+        <w:sz w:val="20"/>
+      </w:rPr>
+    </w:lvl>
+    <w:lvl w:ilvl="4" w:tentative="1">
+      <w:start w:val="1"/>
+      <w:numFmt w:val="bullet"/>
+      <w:lvlText w:val=""/>
+      <w:lvlJc w:val="left"/>
+      <w:pPr>
+        <w:tabs>
+          <w:tab w:val="num" w:pos="3600"/>
+        </w:tabs>
+        <w:ind w:left="3600" w:hanging="360"/>
+      </w:pPr>
+      <w:rPr>
+        <w:rFonts w:ascii="Wingdings" w:hAnsi="Wingdings" w:hint="default"/>
+        <w:sz w:val="20"/>
+      </w:rPr>
+    </w:lvl>
+    <w:lvl w:ilvl="5" w:tentative="1">
+      <w:start w:val="1"/>
+      <w:numFmt w:val="bullet"/>
+      <w:lvlText w:val=""/>
+      <w:lvlJc w:val="left"/>
+      <w:pPr>
+        <w:tabs>
+          <w:tab w:val="num" w:pos="4320"/>
+        </w:tabs>
+        <w:ind w:left="4320" w:hanging="360"/>
+      </w:pPr>
+      <w:rPr>
+        <w:rFonts w:ascii="Wingdings" w:hAnsi="Wingdings" w:hint="default"/>
+        <w:sz w:val="20"/>
+      </w:rPr>
+    </w:lvl>
+    <w:lvl w:ilvl="6" w:tentative="1">
+      <w:start w:val="1"/>
+      <w:numFmt w:val="bullet"/>
+      <w:lvlText w:val=""/>
+      <w:lvlJc w:val="left"/>
+      <w:pPr>
+        <w:tabs>
+          <w:tab w:val="num" w:pos="5040"/>
+        </w:tabs>
+        <w:ind w:left="5040" w:hanging="360"/>
+      </w:pPr>
+      <w:rPr>
+        <w:rFonts w:ascii="Wingdings" w:hAnsi="Wingdings" w:hint="default"/>
+        <w:sz w:val="20"/>
+      </w:rPr>
+    </w:lvl>
+    <w:lvl w:ilvl="7" w:tentative="1">
+      <w:start w:val="1"/>
+      <w:numFmt w:val="bullet"/>
+      <w:lvlText w:val=""/>
+      <w:lvlJc w:val="left"/>
+      <w:pPr>
+        <w:tabs>
+          <w:tab w:val="num" w:pos="5760"/>
+        </w:tabs>
+        <w:ind w:left="5760" w:hanging="360"/>
+      </w:pPr>
+      <w:rPr>
+        <w:rFonts w:ascii="Wingdings" w:hAnsi="Wingdings" w:hint="default"/>
+        <w:sz w:val="20"/>
+      </w:rPr>
+    </w:lvl>
+    <w:lvl w:ilvl="8" w:tentative="1">
+      <w:start w:val="1"/>
+      <w:numFmt w:val="bullet"/>
+      <w:lvlText w:val=""/>
+      <w:lvlJc w:val="left"/>
+      <w:pPr>
+        <w:tabs>
+          <w:tab w:val="num" w:pos="6480"/>
+        </w:tabs>
+        <w:ind w:left="6480" w:hanging="360"/>
+      </w:pPr>
+      <w:rPr>
+        <w:rFonts w:ascii="Wingdings" w:hAnsi="Wingdings" w:hint="default"/>
+        <w:sz w:val="20"/>
+      </w:rPr>
+    </w:lvl>
+  </w:abstractNum>
+  <w:abstractNum w:abstractNumId="8" w15:restartNumberingAfterBreak="0">
+    <w:nsid w:val="40E60414"/>
+    <w:multiLevelType w:val="multilevel"/>
+    <w:tmpl w:val="3118BC2E"/>
+    <w:lvl w:ilvl="0">
+      <w:start w:val="1"/>
+      <w:numFmt w:val="bullet"/>
+      <w:lvlText w:val=""/>
+      <w:lvlJc w:val="left"/>
+      <w:pPr>
+        <w:tabs>
+          <w:tab w:val="num" w:pos="720"/>
+        </w:tabs>
+        <w:ind w:left="720" w:hanging="360"/>
+      </w:pPr>
+      <w:rPr>
+        <w:rFonts w:ascii="Symbol" w:hAnsi="Symbol" w:hint="default"/>
+        <w:sz w:val="20"/>
+      </w:rPr>
+    </w:lvl>
+    <w:lvl w:ilvl="1" w:tentative="1">
+      <w:start w:val="1"/>
+      <w:numFmt w:val="bullet"/>
+      <w:lvlText w:val="o"/>
+      <w:lvlJc w:val="left"/>
+      <w:pPr>
+        <w:tabs>
+          <w:tab w:val="num" w:pos="1440"/>
+        </w:tabs>
+        <w:ind w:left="1440" w:hanging="360"/>
+      </w:pPr>
+      <w:rPr>
+        <w:rFonts w:ascii="Courier New" w:hAnsi="Courier New" w:hint="default"/>
+        <w:sz w:val="20"/>
+      </w:rPr>
+    </w:lvl>
+    <w:lvl w:ilvl="2" w:tentative="1">
+      <w:start w:val="1"/>
+      <w:numFmt w:val="bullet"/>
+      <w:lvlText w:val=""/>
+      <w:lvlJc w:val="left"/>
+      <w:pPr>
+        <w:tabs>
+          <w:tab w:val="num" w:pos="2160"/>
+        </w:tabs>
+        <w:ind w:left="2160" w:hanging="360"/>
+      </w:pPr>
+      <w:rPr>
+        <w:rFonts w:ascii="Wingdings" w:hAnsi="Wingdings" w:hint="default"/>
+        <w:sz w:val="20"/>
+      </w:rPr>
+    </w:lvl>
+    <w:lvl w:ilvl="3" w:tentative="1">
+      <w:start w:val="1"/>
+      <w:numFmt w:val="bullet"/>
+      <w:lvlText w:val=""/>
+      <w:lvlJc w:val="left"/>
+      <w:pPr>
+        <w:tabs>
+          <w:tab w:val="num" w:pos="2880"/>
+        </w:tabs>
+        <w:ind w:left="2880" w:hanging="360"/>
+      </w:pPr>
+      <w:rPr>
+        <w:rFonts w:ascii="Wingdings" w:hAnsi="Wingdings" w:hint="default"/>
+        <w:sz w:val="20"/>
+      </w:rPr>
+    </w:lvl>
+    <w:lvl w:ilvl="4" w:tentative="1">
+      <w:start w:val="1"/>
+      <w:numFmt w:val="bullet"/>
+      <w:lvlText w:val=""/>
+      <w:lvlJc w:val="left"/>
+      <w:pPr>
+        <w:tabs>
+          <w:tab w:val="num" w:pos="3600"/>
+        </w:tabs>
+        <w:ind w:left="3600" w:hanging="360"/>
+      </w:pPr>
+      <w:rPr>
+        <w:rFonts w:ascii="Wingdings" w:hAnsi="Wingdings" w:hint="default"/>
+        <w:sz w:val="20"/>
+      </w:rPr>
+    </w:lvl>
+    <w:lvl w:ilvl="5" w:tentative="1">
+      <w:start w:val="1"/>
+      <w:numFmt w:val="bullet"/>
+      <w:lvlText w:val=""/>
+      <w:lvlJc w:val="left"/>
+      <w:pPr>
+        <w:tabs>
+          <w:tab w:val="num" w:pos="4320"/>
+        </w:tabs>
+        <w:ind w:left="4320" w:hanging="360"/>
+      </w:pPr>
+      <w:rPr>
+        <w:rFonts w:ascii="Wingdings" w:hAnsi="Wingdings" w:hint="default"/>
+        <w:sz w:val="20"/>
+      </w:rPr>
+    </w:lvl>
+    <w:lvl w:ilvl="6" w:tentative="1">
+      <w:start w:val="1"/>
+      <w:numFmt w:val="bullet"/>
+      <w:lvlText w:val=""/>
+      <w:lvlJc w:val="left"/>
+      <w:pPr>
+        <w:tabs>
+          <w:tab w:val="num" w:pos="5040"/>
+        </w:tabs>
+        <w:ind w:left="5040" w:hanging="360"/>
+      </w:pPr>
+      <w:rPr>
+        <w:rFonts w:ascii="Wingdings" w:hAnsi="Wingdings" w:hint="default"/>
+        <w:sz w:val="20"/>
+      </w:rPr>
+    </w:lvl>
+    <w:lvl w:ilvl="7" w:tentative="1">
+      <w:start w:val="1"/>
+      <w:numFmt w:val="bullet"/>
+      <w:lvlText w:val=""/>
+      <w:lvlJc w:val="left"/>
+      <w:pPr>
+        <w:tabs>
+          <w:tab w:val="num" w:pos="5760"/>
+        </w:tabs>
+        <w:ind w:left="5760" w:hanging="360"/>
+      </w:pPr>
+      <w:rPr>
+        <w:rFonts w:ascii="Wingdings" w:hAnsi="Wingdings" w:hint="default"/>
+        <w:sz w:val="20"/>
+      </w:rPr>
+    </w:lvl>
+    <w:lvl w:ilvl="8" w:tentative="1">
+      <w:start w:val="1"/>
+      <w:numFmt w:val="bullet"/>
+      <w:lvlText w:val=""/>
+      <w:lvlJc w:val="left"/>
+      <w:pPr>
+        <w:tabs>
+          <w:tab w:val="num" w:pos="6480"/>
+        </w:tabs>
+        <w:ind w:left="6480" w:hanging="360"/>
+      </w:pPr>
+      <w:rPr>
+        <w:rFonts w:ascii="Wingdings" w:hAnsi="Wingdings" w:hint="default"/>
+        <w:sz w:val="20"/>
+      </w:rPr>
+    </w:lvl>
+  </w:abstractNum>
+  <w:abstractNum w:abstractNumId="9" w15:restartNumberingAfterBreak="0">
+    <w:nsid w:val="4520286C"/>
+    <w:multiLevelType w:val="multilevel"/>
+    <w:tmpl w:val="F12E202C"/>
+    <w:lvl w:ilvl="0">
+      <w:start w:val="1"/>
+      <w:numFmt w:val="bullet"/>
+      <w:lvlText w:val=""/>
+      <w:lvlJc w:val="left"/>
+      <w:pPr>
+        <w:tabs>
+          <w:tab w:val="num" w:pos="720"/>
+        </w:tabs>
+        <w:ind w:left="720" w:hanging="360"/>
+      </w:pPr>
+      <w:rPr>
+        <w:rFonts w:ascii="Symbol" w:hAnsi="Symbol" w:hint="default"/>
+        <w:sz w:val="20"/>
+      </w:rPr>
+    </w:lvl>
+    <w:lvl w:ilvl="1" w:tentative="1">
+      <w:start w:val="1"/>
+      <w:numFmt w:val="bullet"/>
+      <w:lvlText w:val="o"/>
+      <w:lvlJc w:val="left"/>
+      <w:pPr>
+        <w:tabs>
+          <w:tab w:val="num" w:pos="1440"/>
+        </w:tabs>
+        <w:ind w:left="1440" w:hanging="360"/>
+      </w:pPr>
+      <w:rPr>
+        <w:rFonts w:ascii="Courier New" w:hAnsi="Courier New" w:hint="default"/>
+        <w:sz w:val="20"/>
+      </w:rPr>
+    </w:lvl>
+    <w:lvl w:ilvl="2" w:tentative="1">
+      <w:start w:val="1"/>
+      <w:numFmt w:val="bullet"/>
+      <w:lvlText w:val=""/>
+      <w:lvlJc w:val="left"/>
+      <w:pPr>
+        <w:tabs>
+          <w:tab w:val="num" w:pos="2160"/>
+        </w:tabs>
+        <w:ind w:left="2160" w:hanging="360"/>
+      </w:pPr>
+      <w:rPr>
+        <w:rFonts w:ascii="Wingdings" w:hAnsi="Wingdings" w:hint="default"/>
+        <w:sz w:val="20"/>
+      </w:rPr>
+    </w:lvl>
+    <w:lvl w:ilvl="3" w:tentative="1">
+      <w:start w:val="1"/>
+      <w:numFmt w:val="bullet"/>
+      <w:lvlText w:val=""/>
+      <w:lvlJc w:val="left"/>
+      <w:pPr>
+        <w:tabs>
+          <w:tab w:val="num" w:pos="2880"/>
+        </w:tabs>
+        <w:ind w:left="2880" w:hanging="360"/>
+      </w:pPr>
+      <w:rPr>
+        <w:rFonts w:ascii="Wingdings" w:hAnsi="Wingdings" w:hint="default"/>
+        <w:sz w:val="20"/>
+      </w:rPr>
+    </w:lvl>
+    <w:lvl w:ilvl="4" w:tentative="1">
+      <w:start w:val="1"/>
+      <w:numFmt w:val="bullet"/>
+      <w:lvlText w:val=""/>
+      <w:lvlJc w:val="left"/>
+      <w:pPr>
+        <w:tabs>
+          <w:tab w:val="num" w:pos="3600"/>
+        </w:tabs>
+        <w:ind w:left="3600" w:hanging="360"/>
+      </w:pPr>
+      <w:rPr>
+        <w:rFonts w:ascii="Wingdings" w:hAnsi="Wingdings" w:hint="default"/>
+        <w:sz w:val="20"/>
+      </w:rPr>
+    </w:lvl>
+    <w:lvl w:ilvl="5" w:tentative="1">
+      <w:start w:val="1"/>
+      <w:numFmt w:val="bullet"/>
+      <w:lvlText w:val=""/>
+      <w:lvlJc w:val="left"/>
+      <w:pPr>
+        <w:tabs>
+          <w:tab w:val="num" w:pos="4320"/>
+        </w:tabs>
+        <w:ind w:left="4320" w:hanging="360"/>
+      </w:pPr>
+      <w:rPr>
+        <w:rFonts w:ascii="Wingdings" w:hAnsi="Wingdings" w:hint="default"/>
+        <w:sz w:val="20"/>
+      </w:rPr>
+    </w:lvl>
+    <w:lvl w:ilvl="6" w:tentative="1">
+      <w:start w:val="1"/>
+      <w:numFmt w:val="bullet"/>
+      <w:lvlText w:val=""/>
+      <w:lvlJc w:val="left"/>
+      <w:pPr>
+        <w:tabs>
+          <w:tab w:val="num" w:pos="5040"/>
+        </w:tabs>
+        <w:ind w:left="5040" w:hanging="360"/>
+      </w:pPr>
+      <w:rPr>
+        <w:rFonts w:ascii="Wingdings" w:hAnsi="Wingdings" w:hint="default"/>
+        <w:sz w:val="20"/>
+      </w:rPr>
+    </w:lvl>
+    <w:lvl w:ilvl="7" w:tentative="1">
+      <w:start w:val="1"/>
+      <w:numFmt w:val="bullet"/>
+      <w:lvlText w:val=""/>
+      <w:lvlJc w:val="left"/>
+      <w:pPr>
+        <w:tabs>
+          <w:tab w:val="num" w:pos="5760"/>
+        </w:tabs>
+        <w:ind w:left="5760" w:hanging="360"/>
+      </w:pPr>
+      <w:rPr>
+        <w:rFonts w:ascii="Wingdings" w:hAnsi="Wingdings" w:hint="default"/>
+        <w:sz w:val="20"/>
+      </w:rPr>
+    </w:lvl>
+    <w:lvl w:ilvl="8" w:tentative="1">
+      <w:start w:val="1"/>
+      <w:numFmt w:val="bullet"/>
+      <w:lvlText w:val=""/>
+      <w:lvlJc w:val="left"/>
+      <w:pPr>
+        <w:tabs>
+          <w:tab w:val="num" w:pos="6480"/>
+        </w:tabs>
+        <w:ind w:left="6480" w:hanging="360"/>
+      </w:pPr>
+      <w:rPr>
+        <w:rFonts w:ascii="Wingdings" w:hAnsi="Wingdings" w:hint="default"/>
+        <w:sz w:val="20"/>
+      </w:rPr>
+    </w:lvl>
+  </w:abstractNum>
+  <w:abstractNum w:abstractNumId="10" w15:restartNumberingAfterBreak="0">
+    <w:nsid w:val="4F454F8E"/>
+    <w:multiLevelType w:val="multilevel"/>
+    <w:tmpl w:val="86285430"/>
+    <w:lvl w:ilvl="0">
+      <w:start w:val="1"/>
+      <w:numFmt w:val="bullet"/>
+      <w:lvlText w:val=""/>
+      <w:lvlJc w:val="left"/>
+      <w:pPr>
+        <w:tabs>
+          <w:tab w:val="num" w:pos="720"/>
+        </w:tabs>
+        <w:ind w:left="720" w:hanging="360"/>
+      </w:pPr>
+      <w:rPr>
+        <w:rFonts w:ascii="Symbol" w:hAnsi="Symbol" w:hint="default"/>
+        <w:sz w:val="20"/>
+      </w:rPr>
+    </w:lvl>
+    <w:lvl w:ilvl="1" w:tentative="1">
+      <w:start w:val="1"/>
+      <w:numFmt w:val="bullet"/>
+      <w:lvlText w:val="o"/>
+      <w:lvlJc w:val="left"/>
+      <w:pPr>
+        <w:tabs>
+          <w:tab w:val="num" w:pos="1440"/>
+        </w:tabs>
+        <w:ind w:left="1440" w:hanging="360"/>
+      </w:pPr>
+      <w:rPr>
+        <w:rFonts w:ascii="Courier New" w:hAnsi="Courier New" w:hint="default"/>
+        <w:sz w:val="20"/>
+      </w:rPr>
+    </w:lvl>
+    <w:lvl w:ilvl="2" w:tentative="1">
+      <w:start w:val="1"/>
+      <w:numFmt w:val="bullet"/>
+      <w:lvlText w:val=""/>
+      <w:lvlJc w:val="left"/>
+      <w:pPr>
+        <w:tabs>
+          <w:tab w:val="num" w:pos="2160"/>
+        </w:tabs>
+        <w:ind w:left="2160" w:hanging="360"/>
+      </w:pPr>
+      <w:rPr>
+        <w:rFonts w:ascii="Wingdings" w:hAnsi="Wingdings" w:hint="default"/>
+        <w:sz w:val="20"/>
+      </w:rPr>
+    </w:lvl>
+    <w:lvl w:ilvl="3" w:tentative="1">
+      <w:start w:val="1"/>
+      <w:numFmt w:val="bullet"/>
+      <w:lvlText w:val=""/>
+      <w:lvlJc w:val="left"/>
+      <w:pPr>
+        <w:tabs>
+          <w:tab w:val="num" w:pos="2880"/>
+        </w:tabs>
+        <w:ind w:left="2880" w:hanging="360"/>
+      </w:pPr>
+      <w:rPr>
+        <w:rFonts w:ascii="Wingdings" w:hAnsi="Wingdings" w:hint="default"/>
+        <w:sz w:val="20"/>
+      </w:rPr>
+    </w:lvl>
+    <w:lvl w:ilvl="4" w:tentative="1">
+      <w:start w:val="1"/>
+      <w:numFmt w:val="bullet"/>
+      <w:lvlText w:val=""/>
+      <w:lvlJc w:val="left"/>
+      <w:pPr>
+        <w:tabs>
+          <w:tab w:val="num" w:pos="3600"/>
+        </w:tabs>
+        <w:ind w:left="3600" w:hanging="360"/>
+      </w:pPr>
+      <w:rPr>
+        <w:rFonts w:ascii="Wingdings" w:hAnsi="Wingdings" w:hint="default"/>
+        <w:sz w:val="20"/>
+      </w:rPr>
+    </w:lvl>
+    <w:lvl w:ilvl="5" w:tentative="1">
+      <w:start w:val="1"/>
+      <w:numFmt w:val="bullet"/>
+      <w:lvlText w:val=""/>
+      <w:lvlJc w:val="left"/>
+      <w:pPr>
+        <w:tabs>
+          <w:tab w:val="num" w:pos="4320"/>
+        </w:tabs>
+        <w:ind w:left="4320" w:hanging="360"/>
+      </w:pPr>
+      <w:rPr>
+        <w:rFonts w:ascii="Wingdings" w:hAnsi="Wingdings" w:hint="default"/>
+        <w:sz w:val="20"/>
+      </w:rPr>
+    </w:lvl>
+    <w:lvl w:ilvl="6" w:tentative="1">
+      <w:start w:val="1"/>
+      <w:numFmt w:val="bullet"/>
+      <w:lvlText w:val=""/>
+      <w:lvlJc w:val="left"/>
+      <w:pPr>
+        <w:tabs>
+          <w:tab w:val="num" w:pos="5040"/>
+        </w:tabs>
+        <w:ind w:left="5040" w:hanging="360"/>
+      </w:pPr>
+      <w:rPr>
+        <w:rFonts w:ascii="Wingdings" w:hAnsi="Wingdings" w:hint="default"/>
+        <w:sz w:val="20"/>
+      </w:rPr>
+    </w:lvl>
+    <w:lvl w:ilvl="7" w:tentative="1">
+      <w:start w:val="1"/>
+      <w:numFmt w:val="bullet"/>
+      <w:lvlText w:val=""/>
+      <w:lvlJc w:val="left"/>
+      <w:pPr>
+        <w:tabs>
+          <w:tab w:val="num" w:pos="5760"/>
+        </w:tabs>
+        <w:ind w:left="5760" w:hanging="360"/>
+      </w:pPr>
+      <w:rPr>
+        <w:rFonts w:ascii="Wingdings" w:hAnsi="Wingdings" w:hint="default"/>
+        <w:sz w:val="20"/>
+      </w:rPr>
+    </w:lvl>
+    <w:lvl w:ilvl="8" w:tentative="1">
+      <w:start w:val="1"/>
+      <w:numFmt w:val="bullet"/>
+      <w:lvlText w:val=""/>
+      <w:lvlJc w:val="left"/>
+      <w:pPr>
+        <w:tabs>
+          <w:tab w:val="num" w:pos="6480"/>
+        </w:tabs>
+        <w:ind w:left="6480" w:hanging="360"/>
+      </w:pPr>
+      <w:rPr>
+        <w:rFonts w:ascii="Wingdings" w:hAnsi="Wingdings" w:hint="default"/>
+        <w:sz w:val="20"/>
+      </w:rPr>
+    </w:lvl>
+  </w:abstractNum>
+  <w:abstractNum w:abstractNumId="11" w15:restartNumberingAfterBreak="0">
     <w:nsid w:val="6C9F6CD8"/>
     <w:multiLevelType w:val="multilevel"/>
     <w:tmpl w:val="EEDC112E"/>
@@ -1016,11 +4211,345 @@
       </w:rPr>
     </w:lvl>
   </w:abstractNum>
+  <w:abstractNum w:abstractNumId="12" w15:restartNumberingAfterBreak="0">
+    <w:nsid w:val="736F38E2"/>
+    <w:multiLevelType w:val="multilevel"/>
+    <w:tmpl w:val="C64A98EC"/>
+    <w:lvl w:ilvl="0">
+      <w:start w:val="1"/>
+      <w:numFmt w:val="bullet"/>
+      <w:lvlText w:val=""/>
+      <w:lvlJc w:val="left"/>
+      <w:pPr>
+        <w:tabs>
+          <w:tab w:val="num" w:pos="720"/>
+        </w:tabs>
+        <w:ind w:left="720" w:hanging="360"/>
+      </w:pPr>
+      <w:rPr>
+        <w:rFonts w:ascii="Symbol" w:hAnsi="Symbol" w:hint="default"/>
+        <w:sz w:val="20"/>
+      </w:rPr>
+    </w:lvl>
+    <w:lvl w:ilvl="1" w:tentative="1">
+      <w:start w:val="1"/>
+      <w:numFmt w:val="bullet"/>
+      <w:lvlText w:val="o"/>
+      <w:lvlJc w:val="left"/>
+      <w:pPr>
+        <w:tabs>
+          <w:tab w:val="num" w:pos="1440"/>
+        </w:tabs>
+        <w:ind w:left="1440" w:hanging="360"/>
+      </w:pPr>
+      <w:rPr>
+        <w:rFonts w:ascii="Courier New" w:hAnsi="Courier New" w:hint="default"/>
+        <w:sz w:val="20"/>
+      </w:rPr>
+    </w:lvl>
+    <w:lvl w:ilvl="2" w:tentative="1">
+      <w:start w:val="1"/>
+      <w:numFmt w:val="bullet"/>
+      <w:lvlText w:val=""/>
+      <w:lvlJc w:val="left"/>
+      <w:pPr>
+        <w:tabs>
+          <w:tab w:val="num" w:pos="2160"/>
+        </w:tabs>
+        <w:ind w:left="2160" w:hanging="360"/>
+      </w:pPr>
+      <w:rPr>
+        <w:rFonts w:ascii="Wingdings" w:hAnsi="Wingdings" w:hint="default"/>
+        <w:sz w:val="20"/>
+      </w:rPr>
+    </w:lvl>
+    <w:lvl w:ilvl="3" w:tentative="1">
+      <w:start w:val="1"/>
+      <w:numFmt w:val="bullet"/>
+      <w:lvlText w:val=""/>
+      <w:lvlJc w:val="left"/>
+      <w:pPr>
+        <w:tabs>
+          <w:tab w:val="num" w:pos="2880"/>
+        </w:tabs>
+        <w:ind w:left="2880" w:hanging="360"/>
+      </w:pPr>
+      <w:rPr>
+        <w:rFonts w:ascii="Wingdings" w:hAnsi="Wingdings" w:hint="default"/>
+        <w:sz w:val="20"/>
+      </w:rPr>
+    </w:lvl>
+    <w:lvl w:ilvl="4" w:tentative="1">
+      <w:start w:val="1"/>
+      <w:numFmt w:val="bullet"/>
+      <w:lvlText w:val=""/>
+      <w:lvlJc w:val="left"/>
+      <w:pPr>
+        <w:tabs>
+          <w:tab w:val="num" w:pos="3600"/>
+        </w:tabs>
+        <w:ind w:left="3600" w:hanging="360"/>
+      </w:pPr>
+      <w:rPr>
+        <w:rFonts w:ascii="Wingdings" w:hAnsi="Wingdings" w:hint="default"/>
+        <w:sz w:val="20"/>
+      </w:rPr>
+    </w:lvl>
+    <w:lvl w:ilvl="5" w:tentative="1">
+      <w:start w:val="1"/>
+      <w:numFmt w:val="bullet"/>
+      <w:lvlText w:val=""/>
+      <w:lvlJc w:val="left"/>
+      <w:pPr>
+        <w:tabs>
+          <w:tab w:val="num" w:pos="4320"/>
+        </w:tabs>
+        <w:ind w:left="4320" w:hanging="360"/>
+      </w:pPr>
+      <w:rPr>
+        <w:rFonts w:ascii="Wingdings" w:hAnsi="Wingdings" w:hint="default"/>
+        <w:sz w:val="20"/>
+      </w:rPr>
+    </w:lvl>
+    <w:lvl w:ilvl="6" w:tentative="1">
+      <w:start w:val="1"/>
+      <w:numFmt w:val="bullet"/>
+      <w:lvlText w:val=""/>
+      <w:lvlJc w:val="left"/>
+      <w:pPr>
+        <w:tabs>
+          <w:tab w:val="num" w:pos="5040"/>
+        </w:tabs>
+        <w:ind w:left="5040" w:hanging="360"/>
+      </w:pPr>
+      <w:rPr>
+        <w:rFonts w:ascii="Wingdings" w:hAnsi="Wingdings" w:hint="default"/>
+        <w:sz w:val="20"/>
+      </w:rPr>
+    </w:lvl>
+    <w:lvl w:ilvl="7" w:tentative="1">
+      <w:start w:val="1"/>
+      <w:numFmt w:val="bullet"/>
+      <w:lvlText w:val=""/>
+      <w:lvlJc w:val="left"/>
+      <w:pPr>
+        <w:tabs>
+          <w:tab w:val="num" w:pos="5760"/>
+        </w:tabs>
+        <w:ind w:left="5760" w:hanging="360"/>
+      </w:pPr>
+      <w:rPr>
+        <w:rFonts w:ascii="Wingdings" w:hAnsi="Wingdings" w:hint="default"/>
+        <w:sz w:val="20"/>
+      </w:rPr>
+    </w:lvl>
+    <w:lvl w:ilvl="8" w:tentative="1">
+      <w:start w:val="1"/>
+      <w:numFmt w:val="bullet"/>
+      <w:lvlText w:val=""/>
+      <w:lvlJc w:val="left"/>
+      <w:pPr>
+        <w:tabs>
+          <w:tab w:val="num" w:pos="6480"/>
+        </w:tabs>
+        <w:ind w:left="6480" w:hanging="360"/>
+      </w:pPr>
+      <w:rPr>
+        <w:rFonts w:ascii="Wingdings" w:hAnsi="Wingdings" w:hint="default"/>
+        <w:sz w:val="20"/>
+      </w:rPr>
+    </w:lvl>
+  </w:abstractNum>
+  <w:abstractNum w:abstractNumId="13" w15:restartNumberingAfterBreak="0">
+    <w:nsid w:val="7D487FC3"/>
+    <w:multiLevelType w:val="multilevel"/>
+    <w:tmpl w:val="65D88D58"/>
+    <w:lvl w:ilvl="0">
+      <w:start w:val="1"/>
+      <w:numFmt w:val="bullet"/>
+      <w:lvlText w:val=""/>
+      <w:lvlJc w:val="left"/>
+      <w:pPr>
+        <w:tabs>
+          <w:tab w:val="num" w:pos="720"/>
+        </w:tabs>
+        <w:ind w:left="720" w:hanging="360"/>
+      </w:pPr>
+      <w:rPr>
+        <w:rFonts w:ascii="Symbol" w:hAnsi="Symbol" w:hint="default"/>
+        <w:sz w:val="20"/>
+      </w:rPr>
+    </w:lvl>
+    <w:lvl w:ilvl="1" w:tentative="1">
+      <w:start w:val="1"/>
+      <w:numFmt w:val="bullet"/>
+      <w:lvlText w:val="o"/>
+      <w:lvlJc w:val="left"/>
+      <w:pPr>
+        <w:tabs>
+          <w:tab w:val="num" w:pos="1440"/>
+        </w:tabs>
+        <w:ind w:left="1440" w:hanging="360"/>
+      </w:pPr>
+      <w:rPr>
+        <w:rFonts w:ascii="Courier New" w:hAnsi="Courier New" w:hint="default"/>
+        <w:sz w:val="20"/>
+      </w:rPr>
+    </w:lvl>
+    <w:lvl w:ilvl="2" w:tentative="1">
+      <w:start w:val="1"/>
+      <w:numFmt w:val="bullet"/>
+      <w:lvlText w:val=""/>
+      <w:lvlJc w:val="left"/>
+      <w:pPr>
+        <w:tabs>
+          <w:tab w:val="num" w:pos="2160"/>
+        </w:tabs>
+        <w:ind w:left="2160" w:hanging="360"/>
+      </w:pPr>
+      <w:rPr>
+        <w:rFonts w:ascii="Wingdings" w:hAnsi="Wingdings" w:hint="default"/>
+        <w:sz w:val="20"/>
+      </w:rPr>
+    </w:lvl>
+    <w:lvl w:ilvl="3" w:tentative="1">
+      <w:start w:val="1"/>
+      <w:numFmt w:val="bullet"/>
+      <w:lvlText w:val=""/>
+      <w:lvlJc w:val="left"/>
+      <w:pPr>
+        <w:tabs>
+          <w:tab w:val="num" w:pos="2880"/>
+        </w:tabs>
+        <w:ind w:left="2880" w:hanging="360"/>
+      </w:pPr>
+      <w:rPr>
+        <w:rFonts w:ascii="Wingdings" w:hAnsi="Wingdings" w:hint="default"/>
+        <w:sz w:val="20"/>
+      </w:rPr>
+    </w:lvl>
+    <w:lvl w:ilvl="4" w:tentative="1">
+      <w:start w:val="1"/>
+      <w:numFmt w:val="bullet"/>
+      <w:lvlText w:val=""/>
+      <w:lvlJc w:val="left"/>
+      <w:pPr>
+        <w:tabs>
+          <w:tab w:val="num" w:pos="3600"/>
+        </w:tabs>
+        <w:ind w:left="3600" w:hanging="360"/>
+      </w:pPr>
+      <w:rPr>
+        <w:rFonts w:ascii="Wingdings" w:hAnsi="Wingdings" w:hint="default"/>
+        <w:sz w:val="20"/>
+      </w:rPr>
+    </w:lvl>
+    <w:lvl w:ilvl="5" w:tentative="1">
+      <w:start w:val="1"/>
+      <w:numFmt w:val="bullet"/>
+      <w:lvlText w:val=""/>
+      <w:lvlJc w:val="left"/>
+      <w:pPr>
+        <w:tabs>
+          <w:tab w:val="num" w:pos="4320"/>
+        </w:tabs>
+        <w:ind w:left="4320" w:hanging="360"/>
+      </w:pPr>
+      <w:rPr>
+        <w:rFonts w:ascii="Wingdings" w:hAnsi="Wingdings" w:hint="default"/>
+        <w:sz w:val="20"/>
+      </w:rPr>
+    </w:lvl>
+    <w:lvl w:ilvl="6" w:tentative="1">
+      <w:start w:val="1"/>
+      <w:numFmt w:val="bullet"/>
+      <w:lvlText w:val=""/>
+      <w:lvlJc w:val="left"/>
+      <w:pPr>
+        <w:tabs>
+          <w:tab w:val="num" w:pos="5040"/>
+        </w:tabs>
+        <w:ind w:left="5040" w:hanging="360"/>
+      </w:pPr>
+      <w:rPr>
+        <w:rFonts w:ascii="Wingdings" w:hAnsi="Wingdings" w:hint="default"/>
+        <w:sz w:val="20"/>
+      </w:rPr>
+    </w:lvl>
+    <w:lvl w:ilvl="7" w:tentative="1">
+      <w:start w:val="1"/>
+      <w:numFmt w:val="bullet"/>
+      <w:lvlText w:val=""/>
+      <w:lvlJc w:val="left"/>
+      <w:pPr>
+        <w:tabs>
+          <w:tab w:val="num" w:pos="5760"/>
+        </w:tabs>
+        <w:ind w:left="5760" w:hanging="360"/>
+      </w:pPr>
+      <w:rPr>
+        <w:rFonts w:ascii="Wingdings" w:hAnsi="Wingdings" w:hint="default"/>
+        <w:sz w:val="20"/>
+      </w:rPr>
+    </w:lvl>
+    <w:lvl w:ilvl="8" w:tentative="1">
+      <w:start w:val="1"/>
+      <w:numFmt w:val="bullet"/>
+      <w:lvlText w:val=""/>
+      <w:lvlJc w:val="left"/>
+      <w:pPr>
+        <w:tabs>
+          <w:tab w:val="num" w:pos="6480"/>
+        </w:tabs>
+        <w:ind w:left="6480" w:hanging="360"/>
+      </w:pPr>
+      <w:rPr>
+        <w:rFonts w:ascii="Wingdings" w:hAnsi="Wingdings" w:hint="default"/>
+        <w:sz w:val="20"/>
+      </w:rPr>
+    </w:lvl>
+  </w:abstractNum>
   <w:num w:numId="1" w16cid:durableId="1206411143">
+    <w:abstractNumId w:val="11"/>
+  </w:num>
+  <w:num w:numId="2" w16cid:durableId="2074112928">
+    <w:abstractNumId w:val="5"/>
+  </w:num>
+  <w:num w:numId="3" w16cid:durableId="261960466">
+    <w:abstractNumId w:val="6"/>
+  </w:num>
+  <w:num w:numId="4" w16cid:durableId="89471767">
+    <w:abstractNumId w:val="13"/>
+  </w:num>
+  <w:num w:numId="5" w16cid:durableId="577792121">
+    <w:abstractNumId w:val="3"/>
+  </w:num>
+  <w:num w:numId="6" w16cid:durableId="856770012">
+    <w:abstractNumId w:val="7"/>
+  </w:num>
+  <w:num w:numId="7" w16cid:durableId="1588420974">
+    <w:abstractNumId w:val="8"/>
+  </w:num>
+  <w:num w:numId="8" w16cid:durableId="408843939">
+    <w:abstractNumId w:val="12"/>
+  </w:num>
+  <w:num w:numId="9" w16cid:durableId="1963727478">
+    <w:abstractNumId w:val="2"/>
+  </w:num>
+  <w:num w:numId="10" w16cid:durableId="1113473051">
+    <w:abstractNumId w:val="9"/>
+  </w:num>
+  <w:num w:numId="11" w16cid:durableId="1165902922">
+    <w:abstractNumId w:val="0"/>
+  </w:num>
+  <w:num w:numId="12" w16cid:durableId="1826703843">
     <w:abstractNumId w:val="1"/>
   </w:num>
-  <w:num w:numId="2" w16cid:durableId="2074112928">
-    <w:abstractNumId w:val="0"/>
+  <w:num w:numId="13" w16cid:durableId="346296234">
+    <w:abstractNumId w:val="10"/>
+  </w:num>
+  <w:num w:numId="14" w16cid:durableId="498622717">
+    <w:abstractNumId w:val="4"/>
   </w:num>
 </w:numbering>
 </file>
@@ -1628,6 +5157,7 @@
   <w:style w:type="character" w:default="1" w:styleId="Fuentedeprrafopredeter">
     <w:name w:val="Default Paragraph Font"/>
     <w:uiPriority w:val="1"/>
+    <w:semiHidden/>
     <w:unhideWhenUsed/>
   </w:style>
   <w:style w:type="table" w:default="1" w:styleId="Tablanormal">

</xml_diff>